<commit_message>
Update version to 1.1. Add source control to the solution file and project files.
git-svn-id: https://cubeexercise.svn.codeplex.com/svn@25844 ffd33b8c-2492-42e0-bdc5-587b920b7d6d
</commit_message>
<xml_diff>
--- a/source/main/CubeExercise/Readme.docx
+++ b/source/main/CubeExercise/Readme.docx
@@ -1839,9 +1839,14 @@
       </w:r>
     </w:p>
     <w:p>
-      <w:r>
-        <w:t>http://www.microsoft.com/downloads/details.aspx?displaylang=en&amp;FamilyID=ab99342f-5d1a-413d-8319-81da479ab0d7</w:t>
-      </w:r>
+      <w:hyperlink r:id="rId8" w:history="1">
+        <w:r>
+          <w:rPr>
+            <w:rStyle w:val="Hyperlink"/>
+          </w:rPr>
+          <w:t>http://www.microsoft.com/downloads/details.aspx?displaylang=en&amp;FamilyID=ab99342f-5d1a-413d-8319-81da479ab0d7</w:t>
+        </w:r>
+      </w:hyperlink>
     </w:p>
     <w:p>
       <w:r>
@@ -1900,9 +1905,14 @@
       </w:r>
     </w:p>
     <w:p>
-      <w:r>
-        <w:t>http://download.microsoft.com/download/2/0/e/20e90413-712f-438c-988e-fdaa79a8ac3d/dotnetfx35.exe</w:t>
-      </w:r>
+      <w:hyperlink r:id="rId9" w:history="1">
+        <w:r>
+          <w:rPr>
+            <w:rStyle w:val="Hyperlink"/>
+          </w:rPr>
+          <w:t>http://download.microsoft.com/download/2/0/e/20e90413-712f-438c-988e-fdaa79a8ac3d/dotnetfx35.exe</w:t>
+        </w:r>
+      </w:hyperlink>
     </w:p>
     <w:p>
       <w:r>
@@ -2521,576 +2531,6 @@
                 <pic:pic xmlns:pic="http://schemas.openxmlformats.org/drawingml/2006/picture">
                   <pic:nvPicPr>
                     <pic:cNvPr id="0" name="Picture 1"/>
-                    <pic:cNvPicPr>
-                      <a:picLocks noChangeAspect="1" noChangeArrowheads="1"/>
-                    </pic:cNvPicPr>
-                  </pic:nvPicPr>
-                  <pic:blipFill>
-                    <a:blip r:embed="rId8" cstate="print"/>
-                    <a:srcRect/>
-                    <a:stretch>
-                      <a:fillRect/>
-                    </a:stretch>
-                  </pic:blipFill>
-                  <pic:spPr bwMode="auto">
-                    <a:xfrm>
-                      <a:off x="0" y="0"/>
-                      <a:ext cx="5715000" cy="4762500"/>
-                    </a:xfrm>
-                    <a:prstGeom prst="rect">
-                      <a:avLst/>
-                    </a:prstGeom>
-                    <a:noFill/>
-                    <a:ln w="9525">
-                      <a:noFill/>
-                      <a:miter lim="800000"/>
-                      <a:headEnd/>
-                      <a:tailEnd/>
-                    </a:ln>
-                  </pic:spPr>
-                </pic:pic>
-              </a:graphicData>
-            </a:graphic>
-          </wp:inline>
-        </w:drawing>
-      </w:r>
-    </w:p>
-    <w:p/>
-    <w:p>
-      <w:r>
-        <w:rPr>
-          <w:rFonts w:hint="eastAsia"/>
-        </w:rPr>
-        <w:t>公式列表——点击后对应的公式会显示在右边的文本框中。如果要做文本框中的公式，需要单击“做公式”按钮。</w:t>
-      </w:r>
-    </w:p>
-    <w:p>
-      <w:r>
-        <w:rPr>
-          <w:rFonts w:hint="eastAsia"/>
-        </w:rPr>
-        <w:t>魔方状态图——以魔方的顶面为中心的纸箱式展开图。目前只支持这一种形式，方向也不可以变化，但可以更改颜色。请参见</w:t>
-      </w:r>
-      <w:hyperlink w:anchor="_修改魔方的初始颜色朝向" w:history="1">
-        <w:r>
-          <w:rPr>
-            <w:rStyle w:val="Hyperlink"/>
-            <w:rFonts w:hint="eastAsia"/>
-          </w:rPr>
-          <w:t>4.4.1</w:t>
-        </w:r>
-        <w:r>
-          <w:rPr>
-            <w:rStyle w:val="Hyperlink"/>
-            <w:rFonts w:hint="eastAsia"/>
-          </w:rPr>
-          <w:t>节</w:t>
-        </w:r>
-      </w:hyperlink>
-      <w:r>
-        <w:rPr>
-          <w:rFonts w:hint="eastAsia"/>
-        </w:rPr>
-        <w:t>。颜色目前只支持标准配色。</w:t>
-      </w:r>
-    </w:p>
-    <w:p>
-      <w:r>
-        <w:rPr>
-          <w:rFonts w:hint="eastAsia"/>
-        </w:rPr>
-        <w:t>文本框——将要做的公式。</w:t>
-      </w:r>
-    </w:p>
-    <w:p>
-      <w:r>
-        <w:rPr>
-          <w:rFonts w:hint="eastAsia"/>
-        </w:rPr>
-        <w:t>重复次数——每个公式在连续做一定的次数之后会回到初始的状态。这个按钮的作用就是用来找</w:t>
-      </w:r>
-      <w:r>
-        <w:rPr>
-          <w:rFonts w:hint="eastAsia"/>
-        </w:rPr>
-        <w:t>出</w:t>
-      </w:r>
-      <w:r>
-        <w:rPr>
-          <w:rFonts w:hint="eastAsia"/>
-        </w:rPr>
-        <w:t>文本框中的公式</w:t>
-      </w:r>
-      <w:r>
-        <w:rPr>
-          <w:rFonts w:hint="eastAsia"/>
-        </w:rPr>
-        <w:t>所对应的这个次数</w:t>
-      </w:r>
-      <w:r>
-        <w:rPr>
-          <w:rFonts w:hint="eastAsia"/>
-        </w:rPr>
-        <w:t>。比如</w:t>
-      </w:r>
-      <w:r>
-        <w:rPr>
-          <w:rFonts w:hint="eastAsia"/>
-        </w:rPr>
-        <w:t>gan</w:t>
-      </w:r>
-      <w:r>
-        <w:rPr>
-          <w:rFonts w:hint="eastAsia"/>
-        </w:rPr>
-        <w:t>的</w:t>
-      </w:r>
-      <w:r>
-        <w:rPr>
-          <w:rFonts w:hint="eastAsia"/>
-        </w:rPr>
-        <w:t>OLL1</w:t>
-      </w:r>
-      <w:r>
-        <w:rPr>
-          <w:rFonts w:hint="eastAsia"/>
-        </w:rPr>
-        <w:t>——</w:t>
-      </w:r>
-      <w:r>
-        <w:t>(R U'U') (R2' F R F') U2 (R' F R F')</w:t>
-      </w:r>
-      <w:r>
-        <w:rPr>
-          <w:rFonts w:hint="eastAsia"/>
-        </w:rPr>
-        <w:t>需要做</w:t>
-      </w:r>
-      <w:r>
-        <w:rPr>
-          <w:rFonts w:hint="eastAsia"/>
-        </w:rPr>
-        <w:t>18</w:t>
-      </w:r>
-      <w:r>
-        <w:rPr>
-          <w:rFonts w:hint="eastAsia"/>
-        </w:rPr>
-        <w:t>次回到初始状态。</w:t>
-      </w:r>
-    </w:p>
-    <w:p>
-      <w:r>
-        <w:rPr>
-          <w:rFonts w:hint="eastAsia"/>
-        </w:rPr>
-        <w:t>清除公式——清空文本框中的内容。</w:t>
-      </w:r>
-    </w:p>
-    <w:p>
-      <w:r>
-        <w:rPr>
-          <w:rFonts w:hint="eastAsia"/>
-        </w:rPr>
-        <w:t>复原——将魔方</w:t>
-      </w:r>
-      <w:r>
-        <w:rPr>
-          <w:rFonts w:hint="eastAsia"/>
-        </w:rPr>
-        <w:t>恢复到还原的状态。</w:t>
-      </w:r>
-    </w:p>
-    <w:p>
-      <w:r>
-        <w:rPr>
-          <w:rFonts w:hint="eastAsia"/>
-        </w:rPr>
-        <w:t>做公式——在当前魔方状态的基础上做文本框中的公式。</w:t>
-      </w:r>
-    </w:p>
-    <w:p/>
-    <w:p>
-      <w:r>
-        <w:rPr>
-          <w:rFonts w:hint="eastAsia"/>
-        </w:rPr>
-        <w:t>CubeExercise</w:t>
-      </w:r>
-      <w:r>
-        <w:rPr>
-          <w:rFonts w:hint="eastAsia"/>
-        </w:rPr>
-        <w:t>支持</w:t>
-      </w:r>
-      <w:r>
-        <w:rPr>
-          <w:rFonts w:hint="eastAsia"/>
-        </w:rPr>
-        <w:t>HarrisEng</w:t>
-      </w:r>
-      <w:r>
-        <w:rPr>
-          <w:rFonts w:hint="eastAsia"/>
-        </w:rPr>
-        <w:t>语言的全部符号：</w:t>
-      </w:r>
-      <w:r>
-        <w:rPr>
-          <w:rFonts w:hint="eastAsia"/>
-        </w:rPr>
-        <w:t>R</w:t>
-      </w:r>
-      <w:r>
-        <w:rPr>
-          <w:rFonts w:hint="eastAsia"/>
-        </w:rPr>
-        <w:t>、</w:t>
-      </w:r>
-      <w:r>
-        <w:rPr>
-          <w:rFonts w:hint="eastAsia"/>
-        </w:rPr>
-        <w:t>L</w:t>
-      </w:r>
-      <w:r>
-        <w:rPr>
-          <w:rFonts w:hint="eastAsia"/>
-        </w:rPr>
-        <w:t>、</w:t>
-      </w:r>
-      <w:r>
-        <w:rPr>
-          <w:rFonts w:hint="eastAsia"/>
-        </w:rPr>
-        <w:t>U</w:t>
-      </w:r>
-      <w:r>
-        <w:rPr>
-          <w:rFonts w:hint="eastAsia"/>
-        </w:rPr>
-        <w:t>、</w:t>
-      </w:r>
-      <w:r>
-        <w:rPr>
-          <w:rFonts w:hint="eastAsia"/>
-        </w:rPr>
-        <w:t>D</w:t>
-      </w:r>
-      <w:r>
-        <w:rPr>
-          <w:rFonts w:hint="eastAsia"/>
-        </w:rPr>
-        <w:t>、</w:t>
-      </w:r>
-      <w:r>
-        <w:rPr>
-          <w:rFonts w:hint="eastAsia"/>
-        </w:rPr>
-        <w:t>F</w:t>
-      </w:r>
-      <w:r>
-        <w:rPr>
-          <w:rFonts w:hint="eastAsia"/>
-        </w:rPr>
-        <w:t>、</w:t>
-      </w:r>
-      <w:r>
-        <w:rPr>
-          <w:rFonts w:hint="eastAsia"/>
-        </w:rPr>
-        <w:t>B</w:t>
-      </w:r>
-      <w:r>
-        <w:rPr>
-          <w:rFonts w:hint="eastAsia"/>
-        </w:rPr>
-        <w:t>、</w:t>
-      </w:r>
-      <w:r>
-        <w:rPr>
-          <w:rFonts w:hint="eastAsia"/>
-        </w:rPr>
-        <w:t>X</w:t>
-      </w:r>
-      <w:r>
-        <w:rPr>
-          <w:rFonts w:hint="eastAsia"/>
-        </w:rPr>
-        <w:t>、</w:t>
-      </w:r>
-      <w:r>
-        <w:rPr>
-          <w:rFonts w:hint="eastAsia"/>
-        </w:rPr>
-        <w:t>Y</w:t>
-      </w:r>
-      <w:r>
-        <w:rPr>
-          <w:rFonts w:hint="eastAsia"/>
-        </w:rPr>
-        <w:t>、</w:t>
-      </w:r>
-      <w:r>
-        <w:rPr>
-          <w:rFonts w:hint="eastAsia"/>
-        </w:rPr>
-        <w:t>Z</w:t>
-      </w:r>
-      <w:r>
-        <w:rPr>
-          <w:rFonts w:hint="eastAsia"/>
-        </w:rPr>
-        <w:t>、</w:t>
-      </w:r>
-      <w:r>
-        <w:rPr>
-          <w:rFonts w:hint="eastAsia"/>
-        </w:rPr>
-        <w:t>S</w:t>
-      </w:r>
-      <w:r>
-        <w:rPr>
-          <w:rFonts w:hint="eastAsia"/>
-        </w:rPr>
-        <w:t>、</w:t>
-      </w:r>
-      <w:r>
-        <w:rPr>
-          <w:rFonts w:hint="eastAsia"/>
-        </w:rPr>
-        <w:t>M</w:t>
-      </w:r>
-      <w:r>
-        <w:rPr>
-          <w:rFonts w:hint="eastAsia"/>
-        </w:rPr>
-        <w:t>、</w:t>
-      </w:r>
-      <w:r>
-        <w:rPr>
-          <w:rFonts w:hint="eastAsia"/>
-        </w:rPr>
-        <w:t>E</w:t>
-      </w:r>
-      <w:r>
-        <w:rPr>
-          <w:rFonts w:hint="eastAsia"/>
-        </w:rPr>
-        <w:t>，其小写字母（两层一起转）及逆向操作（字母后面带</w:t>
-      </w:r>
-      <w:r>
-        <w:t>’</w:t>
-      </w:r>
-      <w:r>
-        <w:rPr>
-          <w:rFonts w:hint="eastAsia"/>
-        </w:rPr>
-        <w:t>）。如果有问题请参考这个帖子：</w:t>
-      </w:r>
-      <w:hyperlink r:id="rId9" w:history="1">
-        <w:r>
-          <w:rPr>
-            <w:rStyle w:val="Hyperlink"/>
-          </w:rPr>
-          <w:t>http://bbs.mf8.com.cn/viewthread.php?tid=8733&amp;extra=page%3D1</w:t>
-        </w:r>
-      </w:hyperlink>
-      <w:r>
-        <w:rPr>
-          <w:rFonts w:hint="eastAsia"/>
-        </w:rPr>
-        <w:t>。</w:t>
-      </w:r>
-      <w:r>
-        <w:rPr>
-          <w:rFonts w:hint="eastAsia"/>
-        </w:rPr>
-        <w:t>CubeExercise 1.0</w:t>
-      </w:r>
-      <w:r>
-        <w:rPr>
-          <w:rFonts w:hint="eastAsia"/>
-        </w:rPr>
-        <w:t>支持括号，但不支持多层、嵌套的括号。公式文本框中可以换行、空格，这些在做公式的时候都会被忽略。为方便学习，</w:t>
-      </w:r>
-      <w:r>
-        <w:rPr>
-          <w:rFonts w:hint="eastAsia"/>
-        </w:rPr>
-        <w:t>CubeExercise</w:t>
-      </w:r>
-      <w:r>
-        <w:rPr>
-          <w:rFonts w:hint="eastAsia"/>
-        </w:rPr>
-        <w:t>对公式的表示进行了扩展。例如：</w:t>
-      </w:r>
-    </w:p>
-    <w:p>
-      <w:r>
-        <w:t>/*gan's OLL04*/ f(R U R' U')y x(R’ F)(R U R' U')F'[y']</w:t>
-      </w:r>
-    </w:p>
-    <w:p>
-      <w:r>
-        <w:rPr>
-          <w:rFonts w:hint="eastAsia"/>
-        </w:rPr>
-        <w:t>前面</w:t>
-      </w:r>
-      <w:r>
-        <w:rPr>
-          <w:rFonts w:hint="eastAsia"/>
-        </w:rPr>
-        <w:t>/*</w:t>
-      </w:r>
-      <w:r>
-        <w:rPr>
-          <w:rFonts w:hint="eastAsia"/>
-        </w:rPr>
-        <w:t>和</w:t>
-      </w:r>
-      <w:r>
-        <w:rPr>
-          <w:rFonts w:hint="eastAsia"/>
-        </w:rPr>
-        <w:t>*/</w:t>
-      </w:r>
-      <w:r>
-        <w:rPr>
-          <w:rFonts w:hint="eastAsia"/>
-        </w:rPr>
-        <w:t>之间的内容会被忽略，</w:t>
-      </w:r>
-      <w:r>
-        <w:rPr>
-          <w:rFonts w:hint="eastAsia"/>
-        </w:rPr>
-        <w:t>CubeExercise</w:t>
-      </w:r>
-      <w:r>
-        <w:rPr>
-          <w:rFonts w:hint="eastAsia"/>
-        </w:rPr>
-        <w:t>用来表示</w:t>
-      </w:r>
-      <w:r>
-        <w:rPr>
-          <w:rFonts w:hint="eastAsia"/>
-        </w:rPr>
-        <w:t>它</w:t>
-      </w:r>
-      <w:r>
-        <w:rPr>
-          <w:rFonts w:hint="eastAsia"/>
-        </w:rPr>
-        <w:t>后面这个公式的名字。公式最后方括号中的内容不属于公式，但是在“做公式”的时候会包括，其中的内容是公式</w:t>
-      </w:r>
-      <w:r>
-        <w:rPr>
-          <w:rFonts w:hint="eastAsia"/>
-        </w:rPr>
-        <w:t>PreScript</w:t>
-      </w:r>
-      <w:r>
-        <w:rPr>
-          <w:rFonts w:hint="eastAsia"/>
-        </w:rPr>
-        <w:t>和</w:t>
-      </w:r>
-      <w:r>
-        <w:rPr>
-          <w:rFonts w:hint="eastAsia"/>
-        </w:rPr>
-        <w:t>PostScript</w:t>
-      </w:r>
-      <w:r>
-        <w:rPr>
-          <w:rFonts w:hint="eastAsia"/>
-        </w:rPr>
-        <w:t>属性的内容</w:t>
-      </w:r>
-      <w:r>
-        <w:rPr>
-          <w:rFonts w:hint="eastAsia"/>
-        </w:rPr>
-        <w:t>(</w:t>
-      </w:r>
-      <w:hyperlink w:anchor="_自定义公式" w:history="1">
-        <w:r>
-          <w:rPr>
-            <w:rStyle w:val="Hyperlink"/>
-            <w:rFonts w:hint="eastAsia"/>
-          </w:rPr>
-          <w:t>4.4.2</w:t>
-        </w:r>
-        <w:r>
-          <w:rPr>
-            <w:rStyle w:val="Hyperlink"/>
-            <w:rFonts w:hint="eastAsia"/>
-          </w:rPr>
-          <w:t>节</w:t>
-        </w:r>
-      </w:hyperlink>
-      <w:r>
-        <w:rPr>
-          <w:rFonts w:hint="eastAsia"/>
-        </w:rPr>
-        <w:t>)</w:t>
-      </w:r>
-      <w:r>
-        <w:rPr>
-          <w:rFonts w:hint="eastAsia"/>
-        </w:rPr>
-        <w:t>。</w:t>
-      </w:r>
-    </w:p>
-    <w:p>
-      <w:r>
-        <w:rPr>
-          <w:rFonts w:hint="eastAsia"/>
-        </w:rPr>
-        <w:t>默认情况下点击“做公式”，会将文本框中的所有公式都做一遍。如果只想做其中的一部分，可以先用鼠标选中要做的部分，然后再点击“做公式”。</w:t>
-      </w:r>
-    </w:p>
-    <w:p/>
-    <w:p/>
-    <w:p>
-      <w:pPr>
-        <w:pStyle w:val="Heading3"/>
-        <w:numPr>
-          <w:ilvl w:val="1"/>
-          <w:numId w:val="1"/>
-        </w:numPr>
-      </w:pPr>
-      <w:bookmarkStart w:id="8" w:name="_Toc238651886"/>
-      <w:r>
-        <w:rPr>
-          <w:rFonts w:hint="eastAsia"/>
-        </w:rPr>
-        <w:t>随机练习</w:t>
-      </w:r>
-      <w:bookmarkEnd w:id="8"/>
-    </w:p>
-    <w:p>
-      <w:r>
-        <w:rPr>
-          <w:noProof/>
-        </w:rPr>
-        <w:drawing>
-          <wp:inline distT="0" distB="0" distL="0" distR="0">
-            <wp:extent cx="5715000" cy="4762500"/>
-            <wp:effectExtent l="19050" t="0" r="0" b="0"/>
-            <wp:docPr id="4" name="Picture 4"/>
-            <wp:cNvGraphicFramePr>
-              <a:graphicFrameLocks xmlns:a="http://schemas.openxmlformats.org/drawingml/2006/main" noChangeAspect="1"/>
-            </wp:cNvGraphicFramePr>
-            <a:graphic xmlns:a="http://schemas.openxmlformats.org/drawingml/2006/main">
-              <a:graphicData uri="http://schemas.openxmlformats.org/drawingml/2006/picture">
-                <pic:pic xmlns:pic="http://schemas.openxmlformats.org/drawingml/2006/picture">
-                  <pic:nvPicPr>
-                    <pic:cNvPr id="0" name="Picture 4"/>
                     <pic:cNvPicPr>
                       <a:picLocks noChangeAspect="1" noChangeArrowheads="1"/>
                     </pic:cNvPicPr>
@@ -3125,158 +2565,21 @@
         </w:drawing>
       </w:r>
     </w:p>
-    <w:p>
-      <w:r>
-        <w:rPr>
-          <w:rFonts w:hint="eastAsia"/>
-        </w:rPr>
-        <w:t>所有要练习的公式都必须在公式列表中被选中。未被选中的公式不会在练习中出现。</w:t>
-      </w:r>
-    </w:p>
-    <w:p>
-      <w:r>
-        <w:rPr>
-          <w:rFonts w:hint="eastAsia"/>
-        </w:rPr>
-        <w:t>练习模式——分为无重复随机、可重复随机、正序（无重复）和逆序（无重复）四种模式。</w:t>
-      </w:r>
-    </w:p>
-    <w:p>
-      <w:r>
-        <w:rPr>
-          <w:rFonts w:hint="eastAsia"/>
-        </w:rPr>
-        <w:t>剩余公式个数——在一次练习中所要出现的公式个数。在这些公式出现完之后此次联系将停止。如果练习模式是无重复，而且你所输入的剩余公式的个数多于当前选定的公式个数，则以当前选定的公式个数为准。如果要练习当前选定的全部公式，可以在这里输入“</w:t>
-      </w:r>
-      <w:r>
-        <w:rPr>
-          <w:rFonts w:hint="eastAsia"/>
-        </w:rPr>
-        <w:t>0</w:t>
-      </w:r>
-      <w:r>
-        <w:rPr>
-          <w:rFonts w:hint="eastAsia"/>
-        </w:rPr>
-        <w:t>”。</w:t>
-      </w:r>
-    </w:p>
-    <w:p>
-      <w:r>
-        <w:rPr>
-          <w:rFonts w:hint="eastAsia"/>
-        </w:rPr>
-        <w:t>显示公式延迟——一个公式的图片出现之后等待多少秒显示这个公式的内容。用来在忘记公式的时候及时提醒并复习、强化记忆。</w:t>
-      </w:r>
-      <w:r>
-        <w:rPr>
-          <w:rFonts w:hint="eastAsia"/>
-        </w:rPr>
-        <w:t>如果是“</w:t>
-      </w:r>
-      <w:r>
-        <w:rPr>
-          <w:rFonts w:hint="eastAsia"/>
-        </w:rPr>
-        <w:t>0</w:t>
-      </w:r>
-      <w:r>
-        <w:rPr>
-          <w:rFonts w:hint="eastAsia"/>
-        </w:rPr>
-        <w:t>”，则图片与公式一同出现；</w:t>
-      </w:r>
-      <w:r>
-        <w:rPr>
-          <w:rFonts w:hint="eastAsia"/>
-        </w:rPr>
-        <w:t>如果不希望提示公式</w:t>
-      </w:r>
-      <w:r>
-        <w:rPr>
-          <w:rFonts w:hint="eastAsia"/>
-        </w:rPr>
-        <w:t>，可以输入“</w:t>
-      </w:r>
-      <w:r>
-        <w:rPr>
-          <w:rFonts w:hint="eastAsia"/>
-        </w:rPr>
-        <w:t>-1</w:t>
-      </w:r>
-      <w:r>
-        <w:rPr>
-          <w:rFonts w:hint="eastAsia"/>
-        </w:rPr>
-        <w:t>”。</w:t>
-      </w:r>
-    </w:p>
-    <w:p>
-      <w:r>
-        <w:rPr>
-          <w:rFonts w:hint="eastAsia"/>
-        </w:rPr>
-        <w:t>记录公式——</w:t>
-      </w:r>
-      <w:r>
-        <w:rPr>
-          <w:rFonts w:hint="eastAsia"/>
-        </w:rPr>
-        <w:t>如果这个选项被选中，则所有出现过的公式都会被附加到“模拟魔方”中的文本框中。这样在做完几个或全部公式之后，可以切换到“模拟魔方”中，并点击“做公式”来检查一下当前手中的魔方应该是什么状态，然后与手中的魔方比较一下，就知道做刚才的公式的过程中有没有出现错误。为了可以</w:t>
-      </w:r>
-      <w:r>
-        <w:rPr>
-          <w:rFonts w:hint="eastAsia"/>
-        </w:rPr>
-        <w:t>跟</w:t>
-      </w:r>
-      <w:r>
-        <w:rPr>
-          <w:rFonts w:hint="eastAsia"/>
-        </w:rPr>
-        <w:t>CubeExercise</w:t>
-      </w:r>
-      <w:r>
-        <w:rPr>
-          <w:rFonts w:hint="eastAsia"/>
-        </w:rPr>
-        <w:t>的结果</w:t>
-      </w:r>
-      <w:r>
-        <w:rPr>
-          <w:rFonts w:hint="eastAsia"/>
-        </w:rPr>
-        <w:t>进行比较，</w:t>
-      </w:r>
-      <w:r>
-        <w:rPr>
-          <w:rFonts w:hint="eastAsia"/>
-        </w:rPr>
-        <w:t>在练习的时候</w:t>
-      </w:r>
-      <w:r>
-        <w:rPr>
-          <w:rFonts w:hint="eastAsia"/>
-        </w:rPr>
-        <w:t>有两点需要注意：每次练习都是从魔方还原的状态</w:t>
-      </w:r>
-      <w:r>
-        <w:rPr>
-          <w:rFonts w:hint="eastAsia"/>
-        </w:rPr>
-        <w:t>，以你自己习惯的朝向</w:t>
-      </w:r>
-      <w:r>
-        <w:rPr>
-          <w:rFonts w:hint="eastAsia"/>
-        </w:rPr>
-        <w:t>开始做第一个公式</w:t>
-      </w:r>
-      <w:r>
-        <w:rPr>
-          <w:rFonts w:hint="eastAsia"/>
-        </w:rPr>
-        <w:t>（这里假设你已经按照</w:t>
+    <w:p/>
+    <w:p>
+      <w:r>
+        <w:rPr>
+          <w:rFonts w:hint="eastAsia"/>
+        </w:rPr>
+        <w:t>公式列表——点击后对应的公式会显示在右边的文本框中。如果要做文本框中的公式，需要单击“做公式”按钮。</w:t>
+      </w:r>
+    </w:p>
+    <w:p>
+      <w:r>
+        <w:rPr>
+          <w:rFonts w:hint="eastAsia"/>
+        </w:rPr>
+        <w:t>魔方状态图——以魔方的顶面为中心的纸箱式展开图。目前只支持这一种形式，方向也不可以变化，但可以更改颜色。请参见</w:t>
       </w:r>
       <w:hyperlink w:anchor="_修改魔方的初始颜色朝向" w:history="1">
         <w:r>
@@ -3298,6 +2601,713 @@
         <w:rPr>
           <w:rFonts w:hint="eastAsia"/>
         </w:rPr>
+        <w:t>。颜色目前只支持标准配色。</w:t>
+      </w:r>
+    </w:p>
+    <w:p>
+      <w:r>
+        <w:rPr>
+          <w:rFonts w:hint="eastAsia"/>
+        </w:rPr>
+        <w:t>文本框——将要做的公式。</w:t>
+      </w:r>
+    </w:p>
+    <w:p>
+      <w:r>
+        <w:rPr>
+          <w:rFonts w:hint="eastAsia"/>
+        </w:rPr>
+        <w:t>重复次数——每个公式在连续做一定的次数之后会回到初始的状态。这个按钮的作用就是用来找</w:t>
+      </w:r>
+      <w:r>
+        <w:rPr>
+          <w:rFonts w:hint="eastAsia"/>
+        </w:rPr>
+        <w:t>出</w:t>
+      </w:r>
+      <w:r>
+        <w:rPr>
+          <w:rFonts w:hint="eastAsia"/>
+        </w:rPr>
+        <w:t>文本框中的公式</w:t>
+      </w:r>
+      <w:r>
+        <w:rPr>
+          <w:rFonts w:hint="eastAsia"/>
+        </w:rPr>
+        <w:t>所对应的这个次数</w:t>
+      </w:r>
+      <w:r>
+        <w:rPr>
+          <w:rFonts w:hint="eastAsia"/>
+        </w:rPr>
+        <w:t>。比如</w:t>
+      </w:r>
+      <w:r>
+        <w:rPr>
+          <w:rFonts w:hint="eastAsia"/>
+        </w:rPr>
+        <w:t>gan</w:t>
+      </w:r>
+      <w:r>
+        <w:rPr>
+          <w:rFonts w:hint="eastAsia"/>
+        </w:rPr>
+        <w:t>的</w:t>
+      </w:r>
+      <w:r>
+        <w:rPr>
+          <w:rFonts w:hint="eastAsia"/>
+        </w:rPr>
+        <w:t>OLL1</w:t>
+      </w:r>
+      <w:r>
+        <w:rPr>
+          <w:rFonts w:hint="eastAsia"/>
+        </w:rPr>
+        <w:t>——</w:t>
+      </w:r>
+      <w:r>
+        <w:t>(R U'U') (R2' F R F') U2 (R' F R F')</w:t>
+      </w:r>
+      <w:r>
+        <w:rPr>
+          <w:rFonts w:hint="eastAsia"/>
+        </w:rPr>
+        <w:t>需要做</w:t>
+      </w:r>
+      <w:r>
+        <w:rPr>
+          <w:rFonts w:hint="eastAsia"/>
+        </w:rPr>
+        <w:t>18</w:t>
+      </w:r>
+      <w:r>
+        <w:rPr>
+          <w:rFonts w:hint="eastAsia"/>
+        </w:rPr>
+        <w:t>次回到初始状态。</w:t>
+      </w:r>
+    </w:p>
+    <w:p>
+      <w:r>
+        <w:rPr>
+          <w:rFonts w:hint="eastAsia"/>
+        </w:rPr>
+        <w:t>清除公式——清空文本框中的内容。</w:t>
+      </w:r>
+    </w:p>
+    <w:p>
+      <w:r>
+        <w:rPr>
+          <w:rFonts w:hint="eastAsia"/>
+        </w:rPr>
+        <w:t>复原——将魔方</w:t>
+      </w:r>
+      <w:r>
+        <w:rPr>
+          <w:rFonts w:hint="eastAsia"/>
+        </w:rPr>
+        <w:t>恢复到还原的状态。</w:t>
+      </w:r>
+    </w:p>
+    <w:p>
+      <w:r>
+        <w:rPr>
+          <w:rFonts w:hint="eastAsia"/>
+        </w:rPr>
+        <w:t>做公式——在当前魔方状态的基础上做文本框中的公式。</w:t>
+      </w:r>
+    </w:p>
+    <w:p/>
+    <w:p>
+      <w:r>
+        <w:rPr>
+          <w:rFonts w:hint="eastAsia"/>
+        </w:rPr>
+        <w:t>CubeExercise</w:t>
+      </w:r>
+      <w:r>
+        <w:rPr>
+          <w:rFonts w:hint="eastAsia"/>
+        </w:rPr>
+        <w:t>支持</w:t>
+      </w:r>
+      <w:r>
+        <w:rPr>
+          <w:rFonts w:hint="eastAsia"/>
+        </w:rPr>
+        <w:t>HarrisEng</w:t>
+      </w:r>
+      <w:r>
+        <w:rPr>
+          <w:rFonts w:hint="eastAsia"/>
+        </w:rPr>
+        <w:t>语言的全部符号：</w:t>
+      </w:r>
+      <w:r>
+        <w:rPr>
+          <w:rFonts w:hint="eastAsia"/>
+        </w:rPr>
+        <w:t>R</w:t>
+      </w:r>
+      <w:r>
+        <w:rPr>
+          <w:rFonts w:hint="eastAsia"/>
+        </w:rPr>
+        <w:t>、</w:t>
+      </w:r>
+      <w:r>
+        <w:rPr>
+          <w:rFonts w:hint="eastAsia"/>
+        </w:rPr>
+        <w:t>L</w:t>
+      </w:r>
+      <w:r>
+        <w:rPr>
+          <w:rFonts w:hint="eastAsia"/>
+        </w:rPr>
+        <w:t>、</w:t>
+      </w:r>
+      <w:r>
+        <w:rPr>
+          <w:rFonts w:hint="eastAsia"/>
+        </w:rPr>
+        <w:t>U</w:t>
+      </w:r>
+      <w:r>
+        <w:rPr>
+          <w:rFonts w:hint="eastAsia"/>
+        </w:rPr>
+        <w:t>、</w:t>
+      </w:r>
+      <w:r>
+        <w:rPr>
+          <w:rFonts w:hint="eastAsia"/>
+        </w:rPr>
+        <w:t>D</w:t>
+      </w:r>
+      <w:r>
+        <w:rPr>
+          <w:rFonts w:hint="eastAsia"/>
+        </w:rPr>
+        <w:t>、</w:t>
+      </w:r>
+      <w:r>
+        <w:rPr>
+          <w:rFonts w:hint="eastAsia"/>
+        </w:rPr>
+        <w:t>F</w:t>
+      </w:r>
+      <w:r>
+        <w:rPr>
+          <w:rFonts w:hint="eastAsia"/>
+        </w:rPr>
+        <w:t>、</w:t>
+      </w:r>
+      <w:r>
+        <w:rPr>
+          <w:rFonts w:hint="eastAsia"/>
+        </w:rPr>
+        <w:t>B</w:t>
+      </w:r>
+      <w:r>
+        <w:rPr>
+          <w:rFonts w:hint="eastAsia"/>
+        </w:rPr>
+        <w:t>、</w:t>
+      </w:r>
+      <w:r>
+        <w:rPr>
+          <w:rFonts w:hint="eastAsia"/>
+        </w:rPr>
+        <w:t>X</w:t>
+      </w:r>
+      <w:r>
+        <w:rPr>
+          <w:rFonts w:hint="eastAsia"/>
+        </w:rPr>
+        <w:t>、</w:t>
+      </w:r>
+      <w:r>
+        <w:rPr>
+          <w:rFonts w:hint="eastAsia"/>
+        </w:rPr>
+        <w:t>Y</w:t>
+      </w:r>
+      <w:r>
+        <w:rPr>
+          <w:rFonts w:hint="eastAsia"/>
+        </w:rPr>
+        <w:t>、</w:t>
+      </w:r>
+      <w:r>
+        <w:rPr>
+          <w:rFonts w:hint="eastAsia"/>
+        </w:rPr>
+        <w:t>Z</w:t>
+      </w:r>
+      <w:r>
+        <w:rPr>
+          <w:rFonts w:hint="eastAsia"/>
+        </w:rPr>
+        <w:t>、</w:t>
+      </w:r>
+      <w:r>
+        <w:rPr>
+          <w:rFonts w:hint="eastAsia"/>
+        </w:rPr>
+        <w:t>S</w:t>
+      </w:r>
+      <w:r>
+        <w:rPr>
+          <w:rFonts w:hint="eastAsia"/>
+        </w:rPr>
+        <w:t>、</w:t>
+      </w:r>
+      <w:r>
+        <w:rPr>
+          <w:rFonts w:hint="eastAsia"/>
+        </w:rPr>
+        <w:t>M</w:t>
+      </w:r>
+      <w:r>
+        <w:rPr>
+          <w:rFonts w:hint="eastAsia"/>
+        </w:rPr>
+        <w:t>、</w:t>
+      </w:r>
+      <w:r>
+        <w:rPr>
+          <w:rFonts w:hint="eastAsia"/>
+        </w:rPr>
+        <w:t>E</w:t>
+      </w:r>
+      <w:r>
+        <w:rPr>
+          <w:rFonts w:hint="eastAsia"/>
+        </w:rPr>
+        <w:t>，其小写字母（两层一起转）及逆向操作（字母后面带</w:t>
+      </w:r>
+      <w:r>
+        <w:t>’</w:t>
+      </w:r>
+      <w:r>
+        <w:rPr>
+          <w:rFonts w:hint="eastAsia"/>
+        </w:rPr>
+        <w:t>）。如果有问题请参考这个帖子：</w:t>
+      </w:r>
+      <w:hyperlink r:id="rId11" w:history="1">
+        <w:r>
+          <w:rPr>
+            <w:rStyle w:val="Hyperlink"/>
+          </w:rPr>
+          <w:t>http://bbs.mf8.com.cn/viewthread.php?tid=8733&amp;extra=page%3D1</w:t>
+        </w:r>
+      </w:hyperlink>
+      <w:r>
+        <w:rPr>
+          <w:rFonts w:hint="eastAsia"/>
+        </w:rPr>
+        <w:t>。</w:t>
+      </w:r>
+      <w:r>
+        <w:rPr>
+          <w:rFonts w:hint="eastAsia"/>
+        </w:rPr>
+        <w:t>CubeExercise 1.0</w:t>
+      </w:r>
+      <w:r>
+        <w:rPr>
+          <w:rFonts w:hint="eastAsia"/>
+        </w:rPr>
+        <w:t>支持括号，但不支持多层、嵌套的括号。公式文本框中可以换行、空格，这些在做公式的时候都会被忽略。为方便学习，</w:t>
+      </w:r>
+      <w:r>
+        <w:rPr>
+          <w:rFonts w:hint="eastAsia"/>
+        </w:rPr>
+        <w:t>CubeExercise</w:t>
+      </w:r>
+      <w:r>
+        <w:rPr>
+          <w:rFonts w:hint="eastAsia"/>
+        </w:rPr>
+        <w:t>对公式的表示进行了扩展。例如：</w:t>
+      </w:r>
+    </w:p>
+    <w:p>
+      <w:r>
+        <w:t>/*gan's OLL04*/ f(R U R' U')y x(R’ F)(R U R' U')F'[y']</w:t>
+      </w:r>
+    </w:p>
+    <w:p>
+      <w:r>
+        <w:rPr>
+          <w:rFonts w:hint="eastAsia"/>
+        </w:rPr>
+        <w:t>前面</w:t>
+      </w:r>
+      <w:r>
+        <w:rPr>
+          <w:rFonts w:hint="eastAsia"/>
+        </w:rPr>
+        <w:t>/*</w:t>
+      </w:r>
+      <w:r>
+        <w:rPr>
+          <w:rFonts w:hint="eastAsia"/>
+        </w:rPr>
+        <w:t>和</w:t>
+      </w:r>
+      <w:r>
+        <w:rPr>
+          <w:rFonts w:hint="eastAsia"/>
+        </w:rPr>
+        <w:t>*/</w:t>
+      </w:r>
+      <w:r>
+        <w:rPr>
+          <w:rFonts w:hint="eastAsia"/>
+        </w:rPr>
+        <w:t>之间的内容会被忽略，</w:t>
+      </w:r>
+      <w:r>
+        <w:rPr>
+          <w:rFonts w:hint="eastAsia"/>
+        </w:rPr>
+        <w:t>CubeExercise</w:t>
+      </w:r>
+      <w:r>
+        <w:rPr>
+          <w:rFonts w:hint="eastAsia"/>
+        </w:rPr>
+        <w:t>用来表示</w:t>
+      </w:r>
+      <w:r>
+        <w:rPr>
+          <w:rFonts w:hint="eastAsia"/>
+        </w:rPr>
+        <w:t>它</w:t>
+      </w:r>
+      <w:r>
+        <w:rPr>
+          <w:rFonts w:hint="eastAsia"/>
+        </w:rPr>
+        <w:t>后面这个公式的名字。公式最后方括号中的内容不属于公式，但是在“做公式”的时候会包括，其中的内容是公式</w:t>
+      </w:r>
+      <w:r>
+        <w:rPr>
+          <w:rFonts w:hint="eastAsia"/>
+        </w:rPr>
+        <w:t>PreScript</w:t>
+      </w:r>
+      <w:r>
+        <w:rPr>
+          <w:rFonts w:hint="eastAsia"/>
+        </w:rPr>
+        <w:t>和</w:t>
+      </w:r>
+      <w:r>
+        <w:rPr>
+          <w:rFonts w:hint="eastAsia"/>
+        </w:rPr>
+        <w:t>PostScript</w:t>
+      </w:r>
+      <w:r>
+        <w:rPr>
+          <w:rFonts w:hint="eastAsia"/>
+        </w:rPr>
+        <w:t>属性的内容</w:t>
+      </w:r>
+      <w:r>
+        <w:rPr>
+          <w:rFonts w:hint="eastAsia"/>
+        </w:rPr>
+        <w:t>(</w:t>
+      </w:r>
+      <w:hyperlink w:anchor="_自定义公式" w:history="1">
+        <w:r>
+          <w:rPr>
+            <w:rStyle w:val="Hyperlink"/>
+            <w:rFonts w:hint="eastAsia"/>
+          </w:rPr>
+          <w:t>4.4.2</w:t>
+        </w:r>
+        <w:r>
+          <w:rPr>
+            <w:rStyle w:val="Hyperlink"/>
+            <w:rFonts w:hint="eastAsia"/>
+          </w:rPr>
+          <w:t>节</w:t>
+        </w:r>
+      </w:hyperlink>
+      <w:r>
+        <w:rPr>
+          <w:rFonts w:hint="eastAsia"/>
+        </w:rPr>
+        <w:t>)</w:t>
+      </w:r>
+      <w:r>
+        <w:rPr>
+          <w:rFonts w:hint="eastAsia"/>
+        </w:rPr>
+        <w:t>。</w:t>
+      </w:r>
+    </w:p>
+    <w:p>
+      <w:r>
+        <w:rPr>
+          <w:rFonts w:hint="eastAsia"/>
+        </w:rPr>
+        <w:t>默认情况下点击“做公式”，会将文本框中的所有公式都做一遍。如果只想做其中的一部分，可以先用鼠标选中要做的部分，然后再点击“做公式”。</w:t>
+      </w:r>
+    </w:p>
+    <w:p/>
+    <w:p/>
+    <w:p>
+      <w:pPr>
+        <w:pStyle w:val="Heading3"/>
+        <w:numPr>
+          <w:ilvl w:val="1"/>
+          <w:numId w:val="1"/>
+        </w:numPr>
+      </w:pPr>
+      <w:bookmarkStart w:id="8" w:name="_Toc238651886"/>
+      <w:r>
+        <w:rPr>
+          <w:rFonts w:hint="eastAsia"/>
+        </w:rPr>
+        <w:t>随机练习</w:t>
+      </w:r>
+      <w:bookmarkEnd w:id="8"/>
+    </w:p>
+    <w:p>
+      <w:r>
+        <w:rPr>
+          <w:noProof/>
+        </w:rPr>
+        <w:drawing>
+          <wp:inline distT="0" distB="0" distL="0" distR="0">
+            <wp:extent cx="5715000" cy="4762500"/>
+            <wp:effectExtent l="19050" t="0" r="0" b="0"/>
+            <wp:docPr id="4" name="Picture 4"/>
+            <wp:cNvGraphicFramePr>
+              <a:graphicFrameLocks xmlns:a="http://schemas.openxmlformats.org/drawingml/2006/main" noChangeAspect="1"/>
+            </wp:cNvGraphicFramePr>
+            <a:graphic xmlns:a="http://schemas.openxmlformats.org/drawingml/2006/main">
+              <a:graphicData uri="http://schemas.openxmlformats.org/drawingml/2006/picture">
+                <pic:pic xmlns:pic="http://schemas.openxmlformats.org/drawingml/2006/picture">
+                  <pic:nvPicPr>
+                    <pic:cNvPr id="0" name="Picture 4"/>
+                    <pic:cNvPicPr>
+                      <a:picLocks noChangeAspect="1" noChangeArrowheads="1"/>
+                    </pic:cNvPicPr>
+                  </pic:nvPicPr>
+                  <pic:blipFill>
+                    <a:blip r:embed="rId12" cstate="print"/>
+                    <a:srcRect/>
+                    <a:stretch>
+                      <a:fillRect/>
+                    </a:stretch>
+                  </pic:blipFill>
+                  <pic:spPr bwMode="auto">
+                    <a:xfrm>
+                      <a:off x="0" y="0"/>
+                      <a:ext cx="5715000" cy="4762500"/>
+                    </a:xfrm>
+                    <a:prstGeom prst="rect">
+                      <a:avLst/>
+                    </a:prstGeom>
+                    <a:noFill/>
+                    <a:ln w="9525">
+                      <a:noFill/>
+                      <a:miter lim="800000"/>
+                      <a:headEnd/>
+                      <a:tailEnd/>
+                    </a:ln>
+                  </pic:spPr>
+                </pic:pic>
+              </a:graphicData>
+            </a:graphic>
+          </wp:inline>
+        </w:drawing>
+      </w:r>
+    </w:p>
+    <w:p>
+      <w:r>
+        <w:rPr>
+          <w:rFonts w:hint="eastAsia"/>
+        </w:rPr>
+        <w:t>所有要练习的公式都必须在公式列表中被选中。未被选中的公式不会在练习中出现。</w:t>
+      </w:r>
+    </w:p>
+    <w:p>
+      <w:r>
+        <w:rPr>
+          <w:rFonts w:hint="eastAsia"/>
+        </w:rPr>
+        <w:t>练习模式——分为无重复随机、可重复随机、正序（无重复）和逆序（无重复）四种模式。</w:t>
+      </w:r>
+    </w:p>
+    <w:p>
+      <w:r>
+        <w:rPr>
+          <w:rFonts w:hint="eastAsia"/>
+        </w:rPr>
+        <w:t>剩余公式个数——在一次练习中所要出现的公式个数。在这些公式出现完之后此次联系将停止。如果练习模式是无重复，而且你所输入的剩余公式的个数多于当前选定的公式个数，则以当前选定的公式个数为准。如果要练习当前选定的全部公式，可以在这里输入“</w:t>
+      </w:r>
+      <w:r>
+        <w:rPr>
+          <w:rFonts w:hint="eastAsia"/>
+        </w:rPr>
+        <w:t>0</w:t>
+      </w:r>
+      <w:r>
+        <w:rPr>
+          <w:rFonts w:hint="eastAsia"/>
+        </w:rPr>
+        <w:t>”。</w:t>
+      </w:r>
+    </w:p>
+    <w:p>
+      <w:r>
+        <w:rPr>
+          <w:rFonts w:hint="eastAsia"/>
+        </w:rPr>
+        <w:t>显示公式延迟——一个公式的图片出现之后等待多少秒显示这个公式的内容。用来在忘记公式的时候及时提醒并复习、强化记忆。</w:t>
+      </w:r>
+      <w:r>
+        <w:rPr>
+          <w:rFonts w:hint="eastAsia"/>
+        </w:rPr>
+        <w:t>如果是“</w:t>
+      </w:r>
+      <w:r>
+        <w:rPr>
+          <w:rFonts w:hint="eastAsia"/>
+        </w:rPr>
+        <w:t>0</w:t>
+      </w:r>
+      <w:r>
+        <w:rPr>
+          <w:rFonts w:hint="eastAsia"/>
+        </w:rPr>
+        <w:t>”，则图片与公式一同出现；</w:t>
+      </w:r>
+      <w:r>
+        <w:rPr>
+          <w:rFonts w:hint="eastAsia"/>
+        </w:rPr>
+        <w:t>如果不希望提示公式</w:t>
+      </w:r>
+      <w:r>
+        <w:rPr>
+          <w:rFonts w:hint="eastAsia"/>
+        </w:rPr>
+        <w:t>，可以输入“</w:t>
+      </w:r>
+      <w:r>
+        <w:rPr>
+          <w:rFonts w:hint="eastAsia"/>
+        </w:rPr>
+        <w:t>-1</w:t>
+      </w:r>
+      <w:r>
+        <w:rPr>
+          <w:rFonts w:hint="eastAsia"/>
+        </w:rPr>
+        <w:t>”。</w:t>
+      </w:r>
+    </w:p>
+    <w:p>
+      <w:r>
+        <w:rPr>
+          <w:rFonts w:hint="eastAsia"/>
+        </w:rPr>
+        <w:t>记录公式——</w:t>
+      </w:r>
+      <w:r>
+        <w:rPr>
+          <w:rFonts w:hint="eastAsia"/>
+        </w:rPr>
+        <w:t>如果这个选项被选中，则所有出现过的公式都会被附加到“模拟魔方”中的文本框中。这样在做完几个或全部公式之后，可以切换到“模拟魔方”中，并点击“做公式”来检查一下当前手中的魔方应该是什么状态，然后与手中的魔方比较一下，就知道做刚才的公式的过程中有没有出现错误。为了可以</w:t>
+      </w:r>
+      <w:r>
+        <w:rPr>
+          <w:rFonts w:hint="eastAsia"/>
+        </w:rPr>
+        <w:t>跟</w:t>
+      </w:r>
+      <w:r>
+        <w:rPr>
+          <w:rFonts w:hint="eastAsia"/>
+        </w:rPr>
+        <w:t>CubeExercise</w:t>
+      </w:r>
+      <w:r>
+        <w:rPr>
+          <w:rFonts w:hint="eastAsia"/>
+        </w:rPr>
+        <w:t>的结果</w:t>
+      </w:r>
+      <w:r>
+        <w:rPr>
+          <w:rFonts w:hint="eastAsia"/>
+        </w:rPr>
+        <w:t>进行比较，</w:t>
+      </w:r>
+      <w:r>
+        <w:rPr>
+          <w:rFonts w:hint="eastAsia"/>
+        </w:rPr>
+        <w:t>在练习的时候</w:t>
+      </w:r>
+      <w:r>
+        <w:rPr>
+          <w:rFonts w:hint="eastAsia"/>
+        </w:rPr>
+        <w:t>有两点需要注意：每次练习都是从魔方还原的状态</w:t>
+      </w:r>
+      <w:r>
+        <w:rPr>
+          <w:rFonts w:hint="eastAsia"/>
+        </w:rPr>
+        <w:t>，以你自己习惯的朝向</w:t>
+      </w:r>
+      <w:r>
+        <w:rPr>
+          <w:rFonts w:hint="eastAsia"/>
+        </w:rPr>
+        <w:t>开始做第一个公式</w:t>
+      </w:r>
+      <w:r>
+        <w:rPr>
+          <w:rFonts w:hint="eastAsia"/>
+        </w:rPr>
+        <w:t>（这里假设你已经按照</w:t>
+      </w:r>
+      <w:hyperlink w:anchor="_修改魔方的初始颜色朝向" w:history="1">
+        <w:r>
+          <w:rPr>
+            <w:rStyle w:val="Hyperlink"/>
+            <w:rFonts w:hint="eastAsia"/>
+          </w:rPr>
+          <w:t>4.4.1</w:t>
+        </w:r>
+        <w:r>
+          <w:rPr>
+            <w:rStyle w:val="Hyperlink"/>
+            <w:rFonts w:hint="eastAsia"/>
+          </w:rPr>
+          <w:t>节</w:t>
+        </w:r>
+      </w:hyperlink>
+      <w:r>
+        <w:rPr>
+          <w:rFonts w:hint="eastAsia"/>
+        </w:rPr>
         <w:t>中的方法将魔方的默认朝向修改成了你所习惯的朝向）</w:t>
       </w:r>
       <w:r>
@@ -5399,7 +5409,7 @@
       <w:r>
         <w:t xml:space="preserve">E-mail: </w:t>
       </w:r>
-      <w:hyperlink r:id="rId11" w:history="1">
+      <w:hyperlink r:id="rId13" w:history="1">
         <w:r>
           <w:rPr>
             <w:rStyle w:val="Hyperlink"/>
@@ -5423,7 +5433,7 @@
       </w:r>
     </w:p>
     <w:p>
-      <w:hyperlink r:id="rId12" w:history="1">
+      <w:hyperlink r:id="rId14" w:history="1">
         <w:r>
           <w:rPr>
             <w:rStyle w:val="Hyperlink"/>
@@ -5529,17 +5539,52 @@
       </w:r>
     </w:p>
     <w:p>
-      <w:r>
-        <w:rPr>
-          <w:rFonts w:hint="eastAsia"/>
-        </w:rPr>
-        <w:t xml:space="preserve">    </w:t>
-      </w:r>
+      <w:pPr>
+        <w:ind w:firstLine="420"/>
+        <w:rPr>
+          <w:rFonts w:hint="eastAsia"/>
+        </w:rPr>
+      </w:pPr>
       <w:r>
         <w:rPr>
           <w:rFonts w:hint="eastAsia"/>
         </w:rPr>
         <w:t>新增：使用说明、常见问题解答等。</w:t>
+      </w:r>
+    </w:p>
+    <w:p>
+      <w:pPr>
+        <w:ind w:firstLine="420"/>
+      </w:pPr>
+      <w:r>
+        <w:rPr>
+          <w:rFonts w:hint="eastAsia"/>
+        </w:rPr>
+        <w:t>新增：一个检测</w:t>
+      </w:r>
+      <w:r>
+        <w:rPr>
+          <w:rFonts w:hint="eastAsia"/>
+        </w:rPr>
+        <w:t>.NET</w:t>
+      </w:r>
+      <w:r>
+        <w:rPr>
+          <w:rFonts w:hint="eastAsia"/>
+        </w:rPr>
+        <w:t>是否安装的程序</w:t>
+      </w:r>
+      <w:r>
+        <w:rPr>
+          <w:rFonts w:hint="eastAsia"/>
+        </w:rPr>
+        <w:t>CheckCLR.exe</w:t>
+      </w:r>
+      <w:r>
+        <w:rPr>
+          <w:rFonts w:hint="eastAsia"/>
+        </w:rPr>
+        <w:t>，并提供有价值的错误提示。</w:t>
       </w:r>
     </w:p>
     <w:p/>
@@ -6991,7 +7036,7 @@
 </file>
 
 <file path=customXml/itemProps1.xml><?xml version="1.0" encoding="utf-8"?>
-<ds:datastoreItem xmlns:ds="http://schemas.openxmlformats.org/officeDocument/2006/customXml" ds:itemID="{45B4634D-D902-4929-8387-B3112884330F}">
+<ds:datastoreItem xmlns:ds="http://schemas.openxmlformats.org/officeDocument/2006/customXml" ds:itemID="{129DAE58-6F8F-4547-A177-64A6DA83A2B2}">
   <ds:schemaRefs>
     <ds:schemaRef ds:uri="http://schemas.openxmlformats.org/officeDocument/2006/bibliography"/>
   </ds:schemaRefs>

</xml_diff>

<commit_message>
[1.1.206.0] Add forumas grouping support.
git-svn-id: https://cubeexercise.svn.codeplex.com/svn@28375 ffd33b8c-2492-42e0-bdc5-587b920b7d6d
</commit_message>
<xml_diff>
--- a/source/main/CubeExercise/Readme.docx
+++ b/source/main/CubeExercise/Readme.docx
@@ -1697,13 +1697,37 @@
         <w:rPr>
           <w:rFonts w:hint="eastAsia"/>
         </w:rPr>
-        <w:t>群“北京魔方交友群”</w:t>
-      </w:r>
-      <w:r>
-        <w:rPr>
-          <w:rFonts w:hint="eastAsia"/>
-        </w:rPr>
-        <w:t>(30927426)</w:t>
+        <w:t>群“</w:t>
+      </w:r>
+      <w:r>
+        <w:rPr>
+          <w:rFonts w:hint="eastAsia"/>
+        </w:rPr>
+        <w:t>专业飞棱</w:t>
+      </w:r>
+      <w:r>
+        <w:rPr>
+          <w:rFonts w:hint="eastAsia"/>
+        </w:rPr>
+        <w:t>”</w:t>
+      </w:r>
+      <w:r>
+        <w:rPr>
+          <w:rFonts w:hint="eastAsia"/>
+        </w:rPr>
+        <w:t>(</w:t>
+      </w:r>
+      <w:r>
+        <w:rPr>
+          <w:rFonts w:hint="eastAsia"/>
+        </w:rPr>
+        <w:t>89629698</w:t>
+      </w:r>
+      <w:r>
+        <w:rPr>
+          <w:rFonts w:hint="eastAsia"/>
+        </w:rPr>
+        <w:t>)</w:t>
       </w:r>
       <w:r>
         <w:rPr>
@@ -5475,6 +5499,81 @@
       <w:bookmarkEnd w:id="20"/>
     </w:p>
     <w:p>
+      <w:pPr>
+        <w:rPr>
+          <w:rFonts w:hint="eastAsia"/>
+        </w:rPr>
+      </w:pPr>
+      <w:r>
+        <w:rPr>
+          <w:rFonts w:hint="eastAsia"/>
+        </w:rPr>
+        <w:t>2009-09-06 1.1.206.0</w:t>
+      </w:r>
+    </w:p>
+    <w:p>
+      <w:pPr>
+        <w:rPr>
+          <w:rFonts w:hint="eastAsia"/>
+        </w:rPr>
+      </w:pPr>
+      <w:r>
+        <w:rPr>
+          <w:rFonts w:hint="eastAsia"/>
+        </w:rPr>
+        <w:t xml:space="preserve">    </w:t>
+      </w:r>
+      <w:r>
+        <w:rPr>
+          <w:rFonts w:hint="eastAsia"/>
+        </w:rPr>
+        <w:t>新增：公式分组功能，可以一次选择或取消选择一组公式。同时增加</w:t>
+      </w:r>
+      <w:r>
+        <w:rPr>
+          <w:rFonts w:hint="eastAsia"/>
+        </w:rPr>
+        <w:t>gan</w:t>
+      </w:r>
+      <w:r>
+        <w:rPr>
+          <w:rFonts w:hint="eastAsia"/>
+        </w:rPr>
+        <w:t>的</w:t>
+      </w:r>
+      <w:r>
+        <w:rPr>
+          <w:rFonts w:hint="eastAsia"/>
+        </w:rPr>
+        <w:t>F2L</w:t>
+      </w:r>
+      <w:r>
+        <w:rPr>
+          <w:rFonts w:hint="eastAsia"/>
+        </w:rPr>
+        <w:t>共</w:t>
+      </w:r>
+      <w:r>
+        <w:rPr>
+          <w:rFonts w:hint="eastAsia"/>
+        </w:rPr>
+        <w:t>41</w:t>
+      </w:r>
+      <w:r>
+        <w:rPr>
+          <w:rFonts w:hint="eastAsia"/>
+        </w:rPr>
+        <w:t>条。</w:t>
+      </w:r>
+    </w:p>
+    <w:p>
+      <w:pPr>
+        <w:rPr>
+          <w:rFonts w:hint="eastAsia"/>
+        </w:rPr>
+      </w:pPr>
+    </w:p>
+    <w:p>
       <w:r>
         <w:rPr>
           <w:rFonts w:hint="eastAsia"/>
@@ -5536,20 +5635,6 @@
           <w:rFonts w:hint="eastAsia"/>
         </w:rPr>
         <w:t>。</w:t>
-      </w:r>
-    </w:p>
-    <w:p>
-      <w:pPr>
-        <w:ind w:firstLine="420"/>
-        <w:rPr>
-          <w:rFonts w:hint="eastAsia"/>
-        </w:rPr>
-      </w:pPr>
-      <w:r>
-        <w:rPr>
-          <w:rFonts w:hint="eastAsia"/>
-        </w:rPr>
-        <w:t>新增：使用说明、常见问题解答等。</w:t>
       </w:r>
     </w:p>
     <w:p>
@@ -5560,6 +5645,17 @@
         <w:rPr>
           <w:rFonts w:hint="eastAsia"/>
         </w:rPr>
+        <w:t>新增：使用说明、常见问题解答等。</w:t>
+      </w:r>
+    </w:p>
+    <w:p>
+      <w:pPr>
+        <w:ind w:firstLine="420"/>
+      </w:pPr>
+      <w:r>
+        <w:rPr>
+          <w:rFonts w:hint="eastAsia"/>
+        </w:rPr>
         <w:t>新增：一个检测</w:t>
       </w:r>
       <w:r>
@@ -5948,13 +6044,49 @@
         <w:rPr>
           <w:rFonts w:hint="eastAsia"/>
         </w:rPr>
-        <w:t>群“北京魔方交友群”</w:t>
-      </w:r>
-      <w:r>
-        <w:rPr>
-          <w:rFonts w:hint="eastAsia"/>
-        </w:rPr>
-        <w:t>(30927426)</w:t>
+        <w:t>群</w:t>
+      </w:r>
+      <w:r>
+        <w:rPr>
+          <w:rFonts w:hint="eastAsia"/>
+        </w:rPr>
+        <w:t>“</w:t>
+      </w:r>
+      <w:r>
+        <w:rPr>
+          <w:rFonts w:hint="eastAsia"/>
+        </w:rPr>
+        <w:t>专业飞棱</w:t>
+      </w:r>
+      <w:r>
+        <w:rPr>
+          <w:rFonts w:hint="eastAsia"/>
+        </w:rPr>
+        <w:t>”</w:t>
+      </w:r>
+      <w:r>
+        <w:rPr>
+          <w:rFonts w:hint="eastAsia"/>
+        </w:rPr>
+        <w:t>89629698</w:t>
+      </w:r>
+      <w:r>
+        <w:rPr>
+          <w:rFonts w:hint="eastAsia"/>
+        </w:rPr>
+        <w:t>（原“北京魔方交友群”</w:t>
+      </w:r>
+      <w:r>
+        <w:rPr>
+          <w:rFonts w:hint="eastAsia"/>
+        </w:rPr>
+        <w:t>30927426</w:t>
+      </w:r>
+      <w:r>
+        <w:rPr>
+          <w:rFonts w:hint="eastAsia"/>
+        </w:rPr>
+        <w:t>）</w:t>
       </w:r>
       <w:r>
         <w:rPr>
@@ -7036,7 +7168,7 @@
 </file>
 
 <file path=customXml/itemProps1.xml><?xml version="1.0" encoding="utf-8"?>
-<ds:datastoreItem xmlns:ds="http://schemas.openxmlformats.org/officeDocument/2006/customXml" ds:itemID="{129DAE58-6F8F-4547-A177-64A6DA83A2B2}">
+<ds:datastoreItem xmlns:ds="http://schemas.openxmlformats.org/officeDocument/2006/customXml" ds:itemID="{8EBA9192-8AE6-4D16-8056-BC8CCB7F9C98}">
   <ds:schemaRefs>
     <ds:schemaRef ds:uri="http://schemas.openxmlformats.org/officeDocument/2006/bibliography"/>
   </ds:schemaRefs>

</xml_diff>

<commit_message>
Update Readme document. Add new screenshots.
git-svn-id: https://cubeexercise.svn.codeplex.com/svn@29492 ffd33b8c-2492-42e0-bdc5-587b920b7d6d
</commit_message>
<xml_diff>
--- a/source/main/CubeExercise/Readme.docx
+++ b/source/main/CubeExercise/Readme.docx
@@ -7,7 +7,7 @@
         <w:pStyle w:val="Heading1"/>
         <w:jc w:val="center"/>
       </w:pPr>
-      <w:bookmarkStart w:id="0" w:name="_Toc238651879"/>
+      <w:bookmarkStart w:id="0" w:name="_Toc240549527"/>
       <w:r>
         <w:rPr>
           <w:rFonts w:hint="eastAsia"/>
@@ -15,7 +15,13 @@
         <w:t>Cu</w:t>
       </w:r>
       <w:r>
-        <w:t>be Exercise 1.0</w:t>
+        <w:t>be Exercise 1.</w:t>
+      </w:r>
+      <w:r>
+        <w:rPr>
+          <w:rFonts w:hint="eastAsia"/>
+        </w:rPr>
+        <w:t>1</w:t>
       </w:r>
       <w:r>
         <w:rPr>
@@ -89,6 +95,9 @@
         <w:p>
           <w:pPr>
             <w:pStyle w:val="TOCHeading"/>
+            <w:rPr>
+              <w:lang w:eastAsia="zh-CN"/>
+            </w:rPr>
           </w:pPr>
           <w:r>
             <w:rPr>
@@ -117,13 +126,13 @@
           <w:r>
             <w:fldChar w:fldCharType="separate"/>
           </w:r>
-          <w:hyperlink w:anchor="_Toc238651879" w:history="1">
+          <w:hyperlink w:anchor="_Toc240549527" w:history="1">
             <w:r>
               <w:rPr>
                 <w:rStyle w:val="Hyperlink"/>
                 <w:noProof/>
               </w:rPr>
-              <w:t>Cube Exercise 1.0</w:t>
+              <w:t>Cube Exercise 1.1</w:t>
             </w:r>
             <w:r>
               <w:rPr>
@@ -152,7 +161,7 @@
                 <w:noProof/>
                 <w:webHidden/>
               </w:rPr>
-              <w:instrText xml:space="preserve"> PAGEREF _Toc238651879 \h </w:instrText>
+              <w:instrText xml:space="preserve"> PAGEREF _Toc240549527 \h </w:instrText>
             </w:r>
             <w:r>
               <w:rPr>
@@ -194,7 +203,7 @@
               <w:noProof/>
             </w:rPr>
           </w:pPr>
-          <w:hyperlink w:anchor="_Toc238651880" w:history="1">
+          <w:hyperlink w:anchor="_Toc240549528" w:history="1">
             <w:r>
               <w:rPr>
                 <w:rStyle w:val="Hyperlink"/>
@@ -235,7 +244,7 @@
                 <w:noProof/>
                 <w:webHidden/>
               </w:rPr>
-              <w:instrText xml:space="preserve"> PAGEREF _Toc238651880 \h </w:instrText>
+              <w:instrText xml:space="preserve"> PAGEREF _Toc240549528 \h </w:instrText>
             </w:r>
             <w:r>
               <w:rPr>
@@ -277,7 +286,7 @@
               <w:noProof/>
             </w:rPr>
           </w:pPr>
-          <w:hyperlink w:anchor="_Toc238651881" w:history="1">
+          <w:hyperlink w:anchor="_Toc240549529" w:history="1">
             <w:r>
               <w:rPr>
                 <w:rStyle w:val="Hyperlink"/>
@@ -318,7 +327,7 @@
                 <w:noProof/>
                 <w:webHidden/>
               </w:rPr>
-              <w:instrText xml:space="preserve"> PAGEREF _Toc238651881 \h </w:instrText>
+              <w:instrText xml:space="preserve"> PAGEREF _Toc240549529 \h </w:instrText>
             </w:r>
             <w:r>
               <w:rPr>
@@ -338,7 +347,7 @@
                 <w:noProof/>
                 <w:webHidden/>
               </w:rPr>
-              <w:t>1</w:t>
+              <w:t>2</w:t>
             </w:r>
             <w:r>
               <w:rPr>
@@ -360,7 +369,7 @@
               <w:noProof/>
             </w:rPr>
           </w:pPr>
-          <w:hyperlink w:anchor="_Toc238651882" w:history="1">
+          <w:hyperlink w:anchor="_Toc240549530" w:history="1">
             <w:r>
               <w:rPr>
                 <w:rStyle w:val="Hyperlink"/>
@@ -401,7 +410,7 @@
                 <w:noProof/>
                 <w:webHidden/>
               </w:rPr>
-              <w:instrText xml:space="preserve"> PAGEREF _Toc238651882 \h </w:instrText>
+              <w:instrText xml:space="preserve"> PAGEREF _Toc240549530 \h </w:instrText>
             </w:r>
             <w:r>
               <w:rPr>
@@ -443,7 +452,7 @@
               <w:noProof/>
             </w:rPr>
           </w:pPr>
-          <w:hyperlink w:anchor="_Toc238651883" w:history="1">
+          <w:hyperlink w:anchor="_Toc240549531" w:history="1">
             <w:r>
               <w:rPr>
                 <w:rStyle w:val="Hyperlink"/>
@@ -484,7 +493,7 @@
                 <w:noProof/>
                 <w:webHidden/>
               </w:rPr>
-              <w:instrText xml:space="preserve"> PAGEREF _Toc238651883 \h </w:instrText>
+              <w:instrText xml:space="preserve"> PAGEREF _Toc240549531 \h </w:instrText>
             </w:r>
             <w:r>
               <w:rPr>
@@ -526,7 +535,7 @@
               <w:noProof/>
             </w:rPr>
           </w:pPr>
-          <w:hyperlink w:anchor="_Toc238651884" w:history="1">
+          <w:hyperlink w:anchor="_Toc240549532" w:history="1">
             <w:r>
               <w:rPr>
                 <w:rStyle w:val="Hyperlink"/>
@@ -567,7 +576,7 @@
                 <w:noProof/>
                 <w:webHidden/>
               </w:rPr>
-              <w:instrText xml:space="preserve"> PAGEREF _Toc238651884 \h </w:instrText>
+              <w:instrText xml:space="preserve"> PAGEREF _Toc240549532 \h </w:instrText>
             </w:r>
             <w:r>
               <w:rPr>
@@ -609,7 +618,7 @@
               <w:noProof/>
             </w:rPr>
           </w:pPr>
-          <w:hyperlink w:anchor="_Toc238651885" w:history="1">
+          <w:hyperlink w:anchor="_Toc240549533" w:history="1">
             <w:r>
               <w:rPr>
                 <w:rStyle w:val="Hyperlink"/>
@@ -650,7 +659,7 @@
                 <w:noProof/>
                 <w:webHidden/>
               </w:rPr>
-              <w:instrText xml:space="preserve"> PAGEREF _Toc238651885 \h </w:instrText>
+              <w:instrText xml:space="preserve"> PAGEREF _Toc240549533 \h </w:instrText>
             </w:r>
             <w:r>
               <w:rPr>
@@ -692,7 +701,7 @@
               <w:noProof/>
             </w:rPr>
           </w:pPr>
-          <w:hyperlink w:anchor="_Toc238651886" w:history="1">
+          <w:hyperlink w:anchor="_Toc240549534" w:history="1">
             <w:r>
               <w:rPr>
                 <w:rStyle w:val="Hyperlink"/>
@@ -733,7 +742,7 @@
                 <w:noProof/>
                 <w:webHidden/>
               </w:rPr>
-              <w:instrText xml:space="preserve"> PAGEREF _Toc238651886 \h </w:instrText>
+              <w:instrText xml:space="preserve"> PAGEREF _Toc240549534 \h </w:instrText>
             </w:r>
             <w:r>
               <w:rPr>
@@ -753,7 +762,7 @@
                 <w:noProof/>
                 <w:webHidden/>
               </w:rPr>
-              <w:t>4</w:t>
+              <w:t>5</w:t>
             </w:r>
             <w:r>
               <w:rPr>
@@ -775,7 +784,7 @@
               <w:noProof/>
             </w:rPr>
           </w:pPr>
-          <w:hyperlink w:anchor="_Toc238651887" w:history="1">
+          <w:hyperlink w:anchor="_Toc240549535" w:history="1">
             <w:r>
               <w:rPr>
                 <w:rStyle w:val="Hyperlink"/>
@@ -816,7 +825,7 @@
                 <w:noProof/>
                 <w:webHidden/>
               </w:rPr>
-              <w:instrText xml:space="preserve"> PAGEREF _Toc238651887 \h </w:instrText>
+              <w:instrText xml:space="preserve"> PAGEREF _Toc240549535 \h </w:instrText>
             </w:r>
             <w:r>
               <w:rPr>
@@ -836,7 +845,7 @@
                 <w:noProof/>
                 <w:webHidden/>
               </w:rPr>
-              <w:t>5</w:t>
+              <w:t>6</w:t>
             </w:r>
             <w:r>
               <w:rPr>
@@ -858,7 +867,7 @@
               <w:noProof/>
             </w:rPr>
           </w:pPr>
-          <w:hyperlink w:anchor="_Toc238651888" w:history="1">
+          <w:hyperlink w:anchor="_Toc240549536" w:history="1">
             <w:r>
               <w:rPr>
                 <w:rStyle w:val="Hyperlink"/>
@@ -899,7 +908,7 @@
                 <w:noProof/>
                 <w:webHidden/>
               </w:rPr>
-              <w:instrText xml:space="preserve"> PAGEREF _Toc238651888 \h </w:instrText>
+              <w:instrText xml:space="preserve"> PAGEREF _Toc240549536 \h </w:instrText>
             </w:r>
             <w:r>
               <w:rPr>
@@ -919,7 +928,7 @@
                 <w:noProof/>
                 <w:webHidden/>
               </w:rPr>
-              <w:t>5</w:t>
+              <w:t>6</w:t>
             </w:r>
             <w:r>
               <w:rPr>
@@ -941,7 +950,7 @@
               <w:noProof/>
             </w:rPr>
           </w:pPr>
-          <w:hyperlink w:anchor="_Toc238651889" w:history="1">
+          <w:hyperlink w:anchor="_Toc240549537" w:history="1">
             <w:r>
               <w:rPr>
                 <w:rStyle w:val="Hyperlink"/>
@@ -982,7 +991,7 @@
                 <w:noProof/>
                 <w:webHidden/>
               </w:rPr>
-              <w:instrText xml:space="preserve"> PAGEREF _Toc238651889 \h </w:instrText>
+              <w:instrText xml:space="preserve"> PAGEREF _Toc240549537 \h </w:instrText>
             </w:r>
             <w:r>
               <w:rPr>
@@ -1024,7 +1033,7 @@
               <w:noProof/>
             </w:rPr>
           </w:pPr>
-          <w:hyperlink w:anchor="_Toc238651890" w:history="1">
+          <w:hyperlink w:anchor="_Toc240549538" w:history="1">
             <w:r>
               <w:rPr>
                 <w:rStyle w:val="Hyperlink"/>
@@ -1080,7 +1089,7 @@
                 <w:noProof/>
                 <w:webHidden/>
               </w:rPr>
-              <w:instrText xml:space="preserve"> PAGEREF _Toc238651890 \h </w:instrText>
+              <w:instrText xml:space="preserve"> PAGEREF _Toc240549538 \h </w:instrText>
             </w:r>
             <w:r>
               <w:rPr>
@@ -1100,7 +1109,7 @@
                 <w:noProof/>
                 <w:webHidden/>
               </w:rPr>
-              <w:t>6</w:t>
+              <w:t>7</w:t>
             </w:r>
             <w:r>
               <w:rPr>
@@ -1122,7 +1131,7 @@
               <w:noProof/>
             </w:rPr>
           </w:pPr>
-          <w:hyperlink w:anchor="_Toc238651891" w:history="1">
+          <w:hyperlink w:anchor="_Toc240549539" w:history="1">
             <w:r>
               <w:rPr>
                 <w:rStyle w:val="Hyperlink"/>
@@ -1163,7 +1172,7 @@
                 <w:noProof/>
                 <w:webHidden/>
               </w:rPr>
-              <w:instrText xml:space="preserve"> PAGEREF _Toc238651891 \h </w:instrText>
+              <w:instrText xml:space="preserve"> PAGEREF _Toc240549539 \h </w:instrText>
             </w:r>
             <w:r>
               <w:rPr>
@@ -1183,7 +1192,7 @@
                 <w:noProof/>
                 <w:webHidden/>
               </w:rPr>
-              <w:t>6</w:t>
+              <w:t>7</w:t>
             </w:r>
             <w:r>
               <w:rPr>
@@ -1205,7 +1214,7 @@
               <w:noProof/>
             </w:rPr>
           </w:pPr>
-          <w:hyperlink w:anchor="_Toc238651892" w:history="1">
+          <w:hyperlink w:anchor="_Toc240549540" w:history="1">
             <w:r>
               <w:rPr>
                 <w:rStyle w:val="Hyperlink"/>
@@ -1246,7 +1255,7 @@
                 <w:noProof/>
                 <w:webHidden/>
               </w:rPr>
-              <w:instrText xml:space="preserve"> PAGEREF _Toc238651892 \h </w:instrText>
+              <w:instrText xml:space="preserve"> PAGEREF _Toc240549540 \h </w:instrText>
             </w:r>
             <w:r>
               <w:rPr>
@@ -1266,7 +1275,7 @@
                 <w:noProof/>
                 <w:webHidden/>
               </w:rPr>
-              <w:t>6</w:t>
+              <w:t>7</w:t>
             </w:r>
             <w:r>
               <w:rPr>
@@ -1288,7 +1297,7 @@
               <w:noProof/>
             </w:rPr>
           </w:pPr>
-          <w:hyperlink w:anchor="_Toc238651893" w:history="1">
+          <w:hyperlink w:anchor="_Toc240549541" w:history="1">
             <w:r>
               <w:rPr>
                 <w:rStyle w:val="Hyperlink"/>
@@ -1308,7 +1317,7 @@
                 <w:rFonts w:hint="eastAsia"/>
                 <w:noProof/>
               </w:rPr>
-              <w:t>在练习中我忘记了一个公式该怎么办？</w:t>
+              <w:t>在练习中我忘记了这个公式该怎么办？</w:t>
             </w:r>
             <w:r>
               <w:rPr>
@@ -1329,7 +1338,7 @@
                 <w:noProof/>
                 <w:webHidden/>
               </w:rPr>
-              <w:instrText xml:space="preserve"> PAGEREF _Toc238651893 \h </w:instrText>
+              <w:instrText xml:space="preserve"> PAGEREF _Toc240549541 \h </w:instrText>
             </w:r>
             <w:r>
               <w:rPr>
@@ -1349,7 +1358,7 @@
                 <w:noProof/>
                 <w:webHidden/>
               </w:rPr>
-              <w:t>6</w:t>
+              <w:t>7</w:t>
             </w:r>
             <w:r>
               <w:rPr>
@@ -1371,7 +1380,7 @@
               <w:noProof/>
             </w:rPr>
           </w:pPr>
-          <w:hyperlink w:anchor="_Toc238651894" w:history="1">
+          <w:hyperlink w:anchor="_Toc240549542" w:history="1">
             <w:r>
               <w:rPr>
                 <w:rStyle w:val="Hyperlink"/>
@@ -1412,7 +1421,7 @@
                 <w:noProof/>
                 <w:webHidden/>
               </w:rPr>
-              <w:instrText xml:space="preserve"> PAGEREF _Toc238651894 \h </w:instrText>
+              <w:instrText xml:space="preserve"> PAGEREF _Toc240549542 \h </w:instrText>
             </w:r>
             <w:r>
               <w:rPr>
@@ -1433,6 +1442,239 @@
                 <w:webHidden/>
               </w:rPr>
               <w:t>7</w:t>
+            </w:r>
+            <w:r>
+              <w:rPr>
+                <w:noProof/>
+                <w:webHidden/>
+              </w:rPr>
+              <w:fldChar w:fldCharType="end"/>
+            </w:r>
+          </w:hyperlink>
+        </w:p>
+        <w:p>
+          <w:pPr>
+            <w:pStyle w:val="TOC4"/>
+            <w:tabs>
+              <w:tab w:val="left" w:pos="1789"/>
+              <w:tab w:val="right" w:leader="dot" w:pos="8296"/>
+            </w:tabs>
+            <w:rPr>
+              <w:noProof/>
+            </w:rPr>
+          </w:pPr>
+          <w:hyperlink w:anchor="_Toc240549543" w:history="1">
+            <w:r>
+              <w:rPr>
+                <w:rStyle w:val="Hyperlink"/>
+                <w:noProof/>
+              </w:rPr>
+              <w:t>5.5.</w:t>
+            </w:r>
+            <w:r>
+              <w:rPr>
+                <w:noProof/>
+              </w:rPr>
+              <w:tab/>
+            </w:r>
+            <w:r>
+              <w:rPr>
+                <w:rStyle w:val="Hyperlink"/>
+                <w:noProof/>
+              </w:rPr>
+              <w:t>dfst258</w:t>
+            </w:r>
+            <w:r>
+              <w:rPr>
+                <w:rStyle w:val="Hyperlink"/>
+                <w:rFonts w:hint="eastAsia"/>
+                <w:noProof/>
+              </w:rPr>
+              <w:t>：不知道能不能用来背</w:t>
+            </w:r>
+            <w:r>
+              <w:rPr>
+                <w:rStyle w:val="Hyperlink"/>
+                <w:noProof/>
+              </w:rPr>
+              <w:t>F2L</w:t>
+            </w:r>
+            <w:r>
+              <w:rPr>
+                <w:rStyle w:val="Hyperlink"/>
+                <w:rFonts w:hint="eastAsia"/>
+                <w:noProof/>
+              </w:rPr>
+              <w:t>的非标？</w:t>
+            </w:r>
+            <w:r>
+              <w:rPr>
+                <w:noProof/>
+                <w:webHidden/>
+              </w:rPr>
+              <w:tab/>
+            </w:r>
+            <w:r>
+              <w:rPr>
+                <w:noProof/>
+                <w:webHidden/>
+              </w:rPr>
+              <w:fldChar w:fldCharType="begin"/>
+            </w:r>
+            <w:r>
+              <w:rPr>
+                <w:noProof/>
+                <w:webHidden/>
+              </w:rPr>
+              <w:instrText xml:space="preserve"> PAGEREF _Toc240549543 \h </w:instrText>
+            </w:r>
+            <w:r>
+              <w:rPr>
+                <w:noProof/>
+                <w:webHidden/>
+              </w:rPr>
+            </w:r>
+            <w:r>
+              <w:rPr>
+                <w:noProof/>
+                <w:webHidden/>
+              </w:rPr>
+              <w:fldChar w:fldCharType="separate"/>
+            </w:r>
+            <w:r>
+              <w:rPr>
+                <w:noProof/>
+                <w:webHidden/>
+              </w:rPr>
+              <w:t>8</w:t>
+            </w:r>
+            <w:r>
+              <w:rPr>
+                <w:noProof/>
+                <w:webHidden/>
+              </w:rPr>
+              <w:fldChar w:fldCharType="end"/>
+            </w:r>
+          </w:hyperlink>
+        </w:p>
+        <w:p>
+          <w:pPr>
+            <w:pStyle w:val="TOC4"/>
+            <w:tabs>
+              <w:tab w:val="left" w:pos="1789"/>
+              <w:tab w:val="right" w:leader="dot" w:pos="8296"/>
+            </w:tabs>
+            <w:rPr>
+              <w:noProof/>
+            </w:rPr>
+          </w:pPr>
+          <w:hyperlink w:anchor="_Toc240549544" w:history="1">
+            <w:r>
+              <w:rPr>
+                <w:rStyle w:val="Hyperlink"/>
+                <w:noProof/>
+              </w:rPr>
+              <w:t>5.6.</w:t>
+            </w:r>
+            <w:r>
+              <w:rPr>
+                <w:noProof/>
+              </w:rPr>
+              <w:tab/>
+            </w:r>
+            <w:r>
+              <w:rPr>
+                <w:rStyle w:val="Hyperlink"/>
+                <w:rFonts w:hint="eastAsia"/>
+                <w:noProof/>
+              </w:rPr>
+              <w:t>大魔王：能不能像</w:t>
+            </w:r>
+            <w:r>
+              <w:rPr>
+                <w:rStyle w:val="Hyperlink"/>
+                <w:noProof/>
+              </w:rPr>
+              <w:t>http://www.mefferts.com.cn/tools/oplltest.asp?opll=pll</w:t>
+            </w:r>
+            <w:r>
+              <w:rPr>
+                <w:rStyle w:val="Hyperlink"/>
+                <w:rFonts w:hint="eastAsia"/>
+                <w:noProof/>
+              </w:rPr>
+              <w:t>这个网页一样测试</w:t>
+            </w:r>
+            <w:r>
+              <w:rPr>
+                <w:rStyle w:val="Hyperlink"/>
+                <w:noProof/>
+              </w:rPr>
+              <w:t>OLL</w:t>
+            </w:r>
+            <w:r>
+              <w:rPr>
+                <w:rStyle w:val="Hyperlink"/>
+                <w:rFonts w:hint="eastAsia"/>
+                <w:noProof/>
+              </w:rPr>
+              <w:t>和</w:t>
+            </w:r>
+            <w:r>
+              <w:rPr>
+                <w:rStyle w:val="Hyperlink"/>
+                <w:noProof/>
+              </w:rPr>
+              <w:t>PLL</w:t>
+            </w:r>
+            <w:r>
+              <w:rPr>
+                <w:rStyle w:val="Hyperlink"/>
+                <w:rFonts w:hint="eastAsia"/>
+                <w:noProof/>
+              </w:rPr>
+              <w:t>连做的速度？</w:t>
+            </w:r>
+            <w:r>
+              <w:rPr>
+                <w:noProof/>
+                <w:webHidden/>
+              </w:rPr>
+              <w:tab/>
+            </w:r>
+            <w:r>
+              <w:rPr>
+                <w:noProof/>
+                <w:webHidden/>
+              </w:rPr>
+              <w:fldChar w:fldCharType="begin"/>
+            </w:r>
+            <w:r>
+              <w:rPr>
+                <w:noProof/>
+                <w:webHidden/>
+              </w:rPr>
+              <w:instrText xml:space="preserve"> PAGEREF _Toc240549544 \h </w:instrText>
+            </w:r>
+            <w:r>
+              <w:rPr>
+                <w:noProof/>
+                <w:webHidden/>
+              </w:rPr>
+            </w:r>
+            <w:r>
+              <w:rPr>
+                <w:noProof/>
+                <w:webHidden/>
+              </w:rPr>
+              <w:fldChar w:fldCharType="separate"/>
+            </w:r>
+            <w:r>
+              <w:rPr>
+                <w:noProof/>
+                <w:webHidden/>
+              </w:rPr>
+              <w:t>8</w:t>
             </w:r>
             <w:r>
               <w:rPr>
@@ -1454,7 +1696,7 @@
               <w:noProof/>
             </w:rPr>
           </w:pPr>
-          <w:hyperlink w:anchor="_Toc238651895" w:history="1">
+          <w:hyperlink w:anchor="_Toc240549545" w:history="1">
             <w:r>
               <w:rPr>
                 <w:rStyle w:val="Hyperlink"/>
@@ -1495,7 +1737,7 @@
                 <w:noProof/>
                 <w:webHidden/>
               </w:rPr>
-              <w:instrText xml:space="preserve"> PAGEREF _Toc238651895 \h </w:instrText>
+              <w:instrText xml:space="preserve"> PAGEREF _Toc240549545 \h </w:instrText>
             </w:r>
             <w:r>
               <w:rPr>
@@ -1515,7 +1757,7 @@
                 <w:noProof/>
                 <w:webHidden/>
               </w:rPr>
-              <w:t>7</w:t>
+              <w:t>8</w:t>
             </w:r>
             <w:r>
               <w:rPr>
@@ -1537,7 +1779,7 @@
               <w:noProof/>
             </w:rPr>
           </w:pPr>
-          <w:hyperlink w:anchor="_Toc238651896" w:history="1">
+          <w:hyperlink w:anchor="_Toc240549546" w:history="1">
             <w:r>
               <w:rPr>
                 <w:rStyle w:val="Hyperlink"/>
@@ -1578,7 +1820,7 @@
                 <w:noProof/>
                 <w:webHidden/>
               </w:rPr>
-              <w:instrText xml:space="preserve"> PAGEREF _Toc238651896 \h </w:instrText>
+              <w:instrText xml:space="preserve"> PAGEREF _Toc240549546 \h </w:instrText>
             </w:r>
             <w:r>
               <w:rPr>
@@ -1598,7 +1840,7 @@
                 <w:noProof/>
                 <w:webHidden/>
               </w:rPr>
-              <w:t>7</w:t>
+              <w:t>9</w:t>
             </w:r>
             <w:r>
               <w:rPr>
@@ -1625,7 +1867,7 @@
           <w:numId w:val="1"/>
         </w:numPr>
       </w:pPr>
-      <w:bookmarkStart w:id="1" w:name="_Toc238651880"/>
+      <w:bookmarkStart w:id="1" w:name="_Toc240549528"/>
       <w:r>
         <w:rPr>
           <w:rFonts w:hint="eastAsia"/>
@@ -1635,11 +1877,17 @@
       <w:bookmarkEnd w:id="1"/>
     </w:p>
     <w:p>
-      <w:r>
-        <w:rPr>
-          <w:rFonts w:hint="eastAsia"/>
-        </w:rPr>
-        <w:t xml:space="preserve">    gan</w:t>
+      <w:pPr>
+        <w:ind w:firstLine="420"/>
+        <w:rPr>
+          <w:rFonts w:hint="eastAsia"/>
+        </w:rPr>
+      </w:pPr>
+      <w:r>
+        <w:rPr>
+          <w:rFonts w:hint="eastAsia"/>
+        </w:rPr>
+        <w:t>gan</w:t>
       </w:r>
       <w:r>
         <w:rPr>
@@ -1649,12 +1897,12 @@
       </w:r>
     </w:p>
     <w:p>
-      <w:r>
-        <w:rPr>
-          <w:rFonts w:hint="eastAsia"/>
-        </w:rPr>
-        <w:t xml:space="preserve">    </w:t>
-      </w:r>
+      <w:pPr>
+        <w:ind w:firstLine="420"/>
+        <w:rPr>
+          <w:rFonts w:hint="eastAsia"/>
+        </w:rPr>
+      </w:pPr>
       <w:r>
         <w:rPr>
           <w:rFonts w:hint="eastAsia"/>
@@ -1683,15 +1931,68 @@
         <w:rPr>
           <w:rFonts w:hint="eastAsia"/>
         </w:rPr>
+        <w:t>、大板</w:t>
+      </w:r>
+      <w:r>
+        <w:rPr>
+          <w:rFonts w:hint="eastAsia"/>
+        </w:rPr>
         <w:t>所提供的宝贵建议。</w:t>
       </w:r>
     </w:p>
     <w:p>
-      <w:r>
-        <w:rPr>
-          <w:rFonts w:hint="eastAsia"/>
-        </w:rPr>
-        <w:t xml:space="preserve">    QQ</w:t>
+      <w:pPr>
+        <w:ind w:firstLine="420"/>
+        <w:rPr>
+          <w:rFonts w:hint="eastAsia"/>
+        </w:rPr>
+      </w:pPr>
+      <w:r>
+        <w:rPr>
+          <w:rFonts w:hint="eastAsia"/>
+        </w:rPr>
+        <w:t>大魔王，给我分享了他所收藏的全部魔方资料（</w:t>
+      </w:r>
+      <w:r>
+        <w:rPr>
+          <w:rFonts w:hint="eastAsia"/>
+        </w:rPr>
+        <w:t>有</w:t>
+      </w:r>
+      <w:r>
+        <w:rPr>
+          <w:rFonts w:hint="eastAsia"/>
+        </w:rPr>
+        <w:t>2</w:t>
+      </w:r>
+      <w:r>
+        <w:rPr>
+          <w:rFonts w:hint="eastAsia"/>
+        </w:rPr>
+        <w:t>个</w:t>
+      </w:r>
+      <w:r>
+        <w:rPr>
+          <w:rFonts w:hint="eastAsia"/>
+        </w:rPr>
+        <w:t>G</w:t>
+      </w:r>
+      <w:r>
+        <w:rPr>
+          <w:rFonts w:hint="eastAsia"/>
+        </w:rPr>
+        <w:t>）。</w:t>
+      </w:r>
+    </w:p>
+    <w:p>
+      <w:pPr>
+        <w:ind w:firstLine="420"/>
+      </w:pPr>
+      <w:r>
+        <w:rPr>
+          <w:rFonts w:hint="eastAsia"/>
+        </w:rPr>
+        <w:t>QQ</w:t>
       </w:r>
       <w:r>
         <w:rPr>
@@ -1745,7 +2046,7 @@
           <w:numId w:val="1"/>
         </w:numPr>
       </w:pPr>
-      <w:bookmarkStart w:id="2" w:name="_Toc238651881"/>
+      <w:bookmarkStart w:id="2" w:name="_Toc240549529"/>
       <w:r>
         <w:rPr>
           <w:rFonts w:hint="eastAsia"/>
@@ -1780,7 +2081,7 @@
           <w:numId w:val="1"/>
         </w:numPr>
       </w:pPr>
-      <w:bookmarkStart w:id="3" w:name="_Toc238651882"/>
+      <w:bookmarkStart w:id="3" w:name="_Toc240549530"/>
       <w:r>
         <w:rPr>
           <w:rFonts w:hint="eastAsia"/>
@@ -1794,7 +2095,7 @@
         <w:rPr>
           <w:rFonts w:hint="eastAsia"/>
         </w:rPr>
-        <w:t>CubeExercise 1.0</w:t>
+        <w:t>CubeExercise</w:t>
       </w:r>
       <w:r>
         <w:rPr>
@@ -1943,7 +2244,7 @@
         <w:rPr>
           <w:rFonts w:hint="eastAsia"/>
         </w:rPr>
-        <w:t>CubeExercise 1.0</w:t>
+        <w:t>CubeExercise</w:t>
       </w:r>
       <w:r>
         <w:rPr>
@@ -2050,7 +2351,7 @@
           <w:numId w:val="1"/>
         </w:numPr>
       </w:pPr>
-      <w:bookmarkStart w:id="4" w:name="_Toc238651883"/>
+      <w:bookmarkStart w:id="4" w:name="_Toc240549531"/>
       <w:r>
         <w:rPr>
           <w:rFonts w:hint="eastAsia"/>
@@ -2074,7 +2375,7 @@
         </w:numPr>
       </w:pPr>
       <w:bookmarkStart w:id="5" w:name="_使用情景"/>
-      <w:bookmarkStart w:id="6" w:name="_Toc238651884"/>
+      <w:bookmarkStart w:id="6" w:name="_Toc240549532"/>
       <w:bookmarkEnd w:id="5"/>
       <w:r>
         <w:rPr>
@@ -2527,7 +2828,7 @@
           <w:numId w:val="1"/>
         </w:numPr>
       </w:pPr>
-      <w:bookmarkStart w:id="7" w:name="_Toc238651885"/>
+      <w:bookmarkStart w:id="7" w:name="_Toc240549533"/>
       <w:r>
         <w:rPr>
           <w:rFonts w:hint="eastAsia"/>
@@ -2539,14 +2840,13 @@
     <w:p>
       <w:r>
         <w:rPr>
-          <w:rFonts w:hint="eastAsia"/>
           <w:noProof/>
         </w:rPr>
         <w:drawing>
           <wp:inline distT="0" distB="0" distL="0" distR="0">
-            <wp:extent cx="5715000" cy="4762500"/>
+            <wp:extent cx="6572250" cy="4762500"/>
             <wp:effectExtent l="19050" t="0" r="0" b="0"/>
-            <wp:docPr id="2" name="Picture 1"/>
+            <wp:docPr id="1" name="Picture 1"/>
             <wp:cNvGraphicFramePr>
               <a:graphicFrameLocks xmlns:a="http://schemas.openxmlformats.org/drawingml/2006/main" noChangeAspect="1"/>
             </wp:cNvGraphicFramePr>
@@ -2569,7 +2869,7 @@
                   <pic:spPr bwMode="auto">
                     <a:xfrm>
                       <a:off x="0" y="0"/>
-                      <a:ext cx="5715000" cy="4762500"/>
+                      <a:ext cx="6572250" cy="4762500"/>
                     </a:xfrm>
                     <a:prstGeom prst="rect">
                       <a:avLst/>
@@ -2589,7 +2889,6 @@
         </w:drawing>
       </w:r>
     </w:p>
-    <w:p/>
     <w:p>
       <w:r>
         <w:rPr>
@@ -2940,7 +3239,7 @@
         <w:rPr>
           <w:rFonts w:hint="eastAsia"/>
         </w:rPr>
-        <w:t>CubeExercise 1.0</w:t>
+        <w:t>CubeExercise</w:t>
       </w:r>
       <w:r>
         <w:rPr>
@@ -3098,7 +3397,7 @@
           <w:numId w:val="1"/>
         </w:numPr>
       </w:pPr>
-      <w:bookmarkStart w:id="8" w:name="_Toc238651886"/>
+      <w:bookmarkStart w:id="8" w:name="_Toc240549534"/>
       <w:r>
         <w:rPr>
           <w:rFonts w:hint="eastAsia"/>
@@ -3114,9 +3413,9 @@
         </w:rPr>
         <w:drawing>
           <wp:inline distT="0" distB="0" distL="0" distR="0">
-            <wp:extent cx="5715000" cy="4762500"/>
+            <wp:extent cx="6572250" cy="4762500"/>
             <wp:effectExtent l="19050" t="0" r="0" b="0"/>
-            <wp:docPr id="4" name="Picture 4"/>
+            <wp:docPr id="3" name="Picture 4"/>
             <wp:cNvGraphicFramePr>
               <a:graphicFrameLocks xmlns:a="http://schemas.openxmlformats.org/drawingml/2006/main" noChangeAspect="1"/>
             </wp:cNvGraphicFramePr>
@@ -3139,7 +3438,7 @@
                   <pic:spPr bwMode="auto">
                     <a:xfrm>
                       <a:off x="0" y="0"/>
-                      <a:ext cx="5715000" cy="4762500"/>
+                      <a:ext cx="6572250" cy="4762500"/>
                     </a:xfrm>
                     <a:prstGeom prst="rect">
                       <a:avLst/>
@@ -3458,7 +3757,7 @@
           <w:numId w:val="1"/>
         </w:numPr>
       </w:pPr>
-      <w:bookmarkStart w:id="9" w:name="_Toc238651887"/>
+      <w:bookmarkStart w:id="9" w:name="_Toc240549535"/>
       <w:r>
         <w:rPr>
           <w:rFonts w:hint="eastAsia"/>
@@ -3584,7 +3883,7 @@
         </w:numPr>
       </w:pPr>
       <w:bookmarkStart w:id="10" w:name="_修改魔方的初始颜色朝向"/>
-      <w:bookmarkStart w:id="11" w:name="_Toc238651888"/>
+      <w:bookmarkStart w:id="11" w:name="_Toc240549536"/>
       <w:bookmarkEnd w:id="10"/>
       <w:r>
         <w:rPr>
@@ -4278,7 +4577,7 @@
         </w:numPr>
       </w:pPr>
       <w:bookmarkStart w:id="12" w:name="_自定义公式"/>
-      <w:bookmarkStart w:id="13" w:name="_Toc238651889"/>
+      <w:bookmarkStart w:id="13" w:name="_Toc240549537"/>
       <w:bookmarkEnd w:id="12"/>
       <w:r>
         <w:rPr>
@@ -4350,14 +4649,25 @@
       </w:r>
       <w:r>
         <w:rPr>
-          <w:rFonts w:ascii="Courier New" w:hAnsi="Courier New" w:cs="Courier New"/>
+          <w:rFonts w:ascii="Courier New" w:hAnsi="Courier New" w:cs="Courier New" w:hint="eastAsia"/>
           <w:noProof/>
           <w:color w:val="FF0000"/>
           <w:kern w:val="0"/>
           <w:sz w:val="20"/>
           <w:szCs w:val="20"/>
         </w:rPr>
-        <w:t>Name</w:t>
+        <w:t>n</w:t>
+      </w:r>
+      <w:r>
+        <w:rPr>
+          <w:rFonts w:ascii="Courier New" w:hAnsi="Courier New" w:cs="Courier New"/>
+          <w:noProof/>
+          <w:color w:val="FF0000"/>
+          <w:kern w:val="0"/>
+          <w:sz w:val="20"/>
+          <w:szCs w:val="20"/>
+        </w:rPr>
+        <w:t>ame</w:t>
       </w:r>
       <w:r>
         <w:rPr>
@@ -4414,14 +4724,25 @@
       </w:r>
       <w:r>
         <w:rPr>
-          <w:rFonts w:ascii="Courier New" w:hAnsi="Courier New" w:cs="Courier New"/>
+          <w:rFonts w:ascii="Courier New" w:hAnsi="Courier New" w:cs="Courier New" w:hint="eastAsia"/>
           <w:noProof/>
           <w:color w:val="FF0000"/>
           <w:kern w:val="0"/>
           <w:sz w:val="20"/>
           <w:szCs w:val="20"/>
         </w:rPr>
-        <w:t>Enabled</w:t>
+        <w:t>e</w:t>
+      </w:r>
+      <w:r>
+        <w:rPr>
+          <w:rFonts w:ascii="Courier New" w:hAnsi="Courier New" w:cs="Courier New"/>
+          <w:noProof/>
+          <w:color w:val="FF0000"/>
+          <w:kern w:val="0"/>
+          <w:sz w:val="20"/>
+          <w:szCs w:val="20"/>
+        </w:rPr>
+        <w:t>nabled</w:t>
       </w:r>
       <w:r>
         <w:rPr>
@@ -4478,14 +4799,25 @@
       </w:r>
       <w:r>
         <w:rPr>
-          <w:rFonts w:ascii="Courier New" w:hAnsi="Courier New" w:cs="Courier New"/>
+          <w:rFonts w:ascii="Courier New" w:hAnsi="Courier New" w:cs="Courier New" w:hint="eastAsia"/>
           <w:noProof/>
           <w:color w:val="FF0000"/>
           <w:kern w:val="0"/>
           <w:sz w:val="20"/>
           <w:szCs w:val="20"/>
         </w:rPr>
-        <w:t>Image</w:t>
+        <w:t>i</w:t>
+      </w:r>
+      <w:r>
+        <w:rPr>
+          <w:rFonts w:ascii="Courier New" w:hAnsi="Courier New" w:cs="Courier New"/>
+          <w:noProof/>
+          <w:color w:val="FF0000"/>
+          <w:kern w:val="0"/>
+          <w:sz w:val="20"/>
+          <w:szCs w:val="20"/>
+        </w:rPr>
+        <w:t>mage</w:t>
       </w:r>
       <w:r>
         <w:rPr>
@@ -4542,14 +4874,25 @@
       </w:r>
       <w:r>
         <w:rPr>
-          <w:rFonts w:ascii="Courier New" w:hAnsi="Courier New" w:cs="Courier New"/>
+          <w:rFonts w:ascii="Courier New" w:hAnsi="Courier New" w:cs="Courier New" w:hint="eastAsia"/>
           <w:noProof/>
           <w:color w:val="FF0000"/>
           <w:kern w:val="0"/>
           <w:sz w:val="20"/>
           <w:szCs w:val="20"/>
         </w:rPr>
-        <w:t>Script</w:t>
+        <w:t>s</w:t>
+      </w:r>
+      <w:r>
+        <w:rPr>
+          <w:rFonts w:ascii="Courier New" w:hAnsi="Courier New" w:cs="Courier New"/>
+          <w:noProof/>
+          <w:color w:val="FF0000"/>
+          <w:kern w:val="0"/>
+          <w:sz w:val="20"/>
+          <w:szCs w:val="20"/>
+        </w:rPr>
+        <w:t>cript</w:t>
       </w:r>
       <w:r>
         <w:rPr>
@@ -4606,14 +4949,25 @@
       </w:r>
       <w:r>
         <w:rPr>
-          <w:rFonts w:ascii="Courier New" w:hAnsi="Courier New" w:cs="Courier New"/>
+          <w:rFonts w:ascii="Courier New" w:hAnsi="Courier New" w:cs="Courier New" w:hint="eastAsia"/>
           <w:noProof/>
           <w:color w:val="FF0000"/>
           <w:kern w:val="0"/>
           <w:sz w:val="20"/>
           <w:szCs w:val="20"/>
         </w:rPr>
-        <w:t>PreScript</w:t>
+        <w:t>p</w:t>
+      </w:r>
+      <w:r>
+        <w:rPr>
+          <w:rFonts w:ascii="Courier New" w:hAnsi="Courier New" w:cs="Courier New"/>
+          <w:noProof/>
+          <w:color w:val="FF0000"/>
+          <w:kern w:val="0"/>
+          <w:sz w:val="20"/>
+          <w:szCs w:val="20"/>
+        </w:rPr>
+        <w:t>reScript</w:t>
       </w:r>
       <w:r>
         <w:rPr>
@@ -4649,14 +5003,25 @@
       </w:r>
       <w:r>
         <w:rPr>
-          <w:rFonts w:ascii="Courier New" w:hAnsi="Courier New" w:cs="Courier New"/>
+          <w:rFonts w:ascii="Courier New" w:hAnsi="Courier New" w:cs="Courier New" w:hint="eastAsia"/>
           <w:noProof/>
           <w:color w:val="FF0000"/>
           <w:kern w:val="0"/>
           <w:sz w:val="20"/>
           <w:szCs w:val="20"/>
         </w:rPr>
-        <w:t>PostScript</w:t>
+        <w:t>p</w:t>
+      </w:r>
+      <w:r>
+        <w:rPr>
+          <w:rFonts w:ascii="Courier New" w:hAnsi="Courier New" w:cs="Courier New"/>
+          <w:noProof/>
+          <w:color w:val="FF0000"/>
+          <w:kern w:val="0"/>
+          <w:sz w:val="20"/>
+          <w:szCs w:val="20"/>
+        </w:rPr>
+        <w:t>ostScript</w:t>
       </w:r>
       <w:r>
         <w:rPr>
@@ -4692,14 +5057,25 @@
       </w:r>
       <w:r>
         <w:rPr>
-          <w:rFonts w:ascii="Courier New" w:hAnsi="Courier New" w:cs="Courier New"/>
+          <w:rFonts w:ascii="Courier New" w:hAnsi="Courier New" w:cs="Courier New" w:hint="eastAsia"/>
           <w:noProof/>
           <w:color w:val="FF0000"/>
           <w:kern w:val="0"/>
           <w:sz w:val="20"/>
           <w:szCs w:val="20"/>
         </w:rPr>
-        <w:t>Demo</w:t>
+        <w:t>d</w:t>
+      </w:r>
+      <w:r>
+        <w:rPr>
+          <w:rFonts w:ascii="Courier New" w:hAnsi="Courier New" w:cs="Courier New"/>
+          <w:noProof/>
+          <w:color w:val="FF0000"/>
+          <w:kern w:val="0"/>
+          <w:sz w:val="20"/>
+          <w:szCs w:val="20"/>
+        </w:rPr>
+        <w:t>emo</w:t>
       </w:r>
       <w:r>
         <w:rPr>
@@ -4735,14 +5111,25 @@
       </w:r>
       <w:r>
         <w:rPr>
-          <w:rFonts w:ascii="Courier New" w:hAnsi="Courier New" w:cs="Courier New"/>
+          <w:rFonts w:ascii="Courier New" w:hAnsi="Courier New" w:cs="Courier New" w:hint="eastAsia"/>
           <w:noProof/>
           <w:color w:val="FF0000"/>
           <w:kern w:val="0"/>
           <w:sz w:val="20"/>
           <w:szCs w:val="20"/>
         </w:rPr>
-        <w:t>PracticeTimes</w:t>
+        <w:t>p</w:t>
+      </w:r>
+      <w:r>
+        <w:rPr>
+          <w:rFonts w:ascii="Courier New" w:hAnsi="Courier New" w:cs="Courier New"/>
+          <w:noProof/>
+          <w:color w:val="FF0000"/>
+          <w:kern w:val="0"/>
+          <w:sz w:val="20"/>
+          <w:szCs w:val="20"/>
+        </w:rPr>
+        <w:t>racticeTimes</w:t>
       </w:r>
       <w:r>
         <w:rPr>
@@ -4803,7 +5190,13 @@
         <w:rPr>
           <w:rFonts w:hint="eastAsia"/>
         </w:rPr>
-        <w:t>Name</w:t>
+        <w:t>n</w:t>
+      </w:r>
+      <w:r>
+        <w:rPr>
+          <w:rFonts w:hint="eastAsia"/>
+        </w:rPr>
+        <w:t>ame</w:t>
       </w:r>
       <w:r>
         <w:rPr>
@@ -4817,7 +5210,13 @@
         <w:rPr>
           <w:rFonts w:hint="eastAsia"/>
         </w:rPr>
-        <w:t>Enabled</w:t>
+        <w:t>e</w:t>
+      </w:r>
+      <w:r>
+        <w:rPr>
+          <w:rFonts w:hint="eastAsia"/>
+        </w:rPr>
+        <w:t>nabled</w:t>
       </w:r>
       <w:r>
         <w:rPr>
@@ -4891,7 +5290,13 @@
         <w:rPr>
           <w:rFonts w:hint="eastAsia"/>
         </w:rPr>
-        <w:t>Image</w:t>
+        <w:t>i</w:t>
+      </w:r>
+      <w:r>
+        <w:rPr>
+          <w:rFonts w:hint="eastAsia"/>
+        </w:rPr>
+        <w:t>mage</w:t>
       </w:r>
       <w:r>
         <w:rPr>
@@ -4923,7 +5328,13 @@
         <w:rPr>
           <w:rFonts w:hint="eastAsia"/>
         </w:rPr>
-        <w:t>Script</w:t>
+        <w:t>s</w:t>
+      </w:r>
+      <w:r>
+        <w:rPr>
+          <w:rFonts w:hint="eastAsia"/>
+        </w:rPr>
+        <w:t>cript</w:t>
       </w:r>
       <w:r>
         <w:rPr>
@@ -4955,7 +5366,13 @@
         <w:rPr>
           <w:rFonts w:hint="eastAsia"/>
         </w:rPr>
-        <w:t>PostScript</w:t>
+        <w:t>p</w:t>
+      </w:r>
+      <w:r>
+        <w:rPr>
+          <w:rFonts w:hint="eastAsia"/>
+        </w:rPr>
+        <w:t>ostScript</w:t>
       </w:r>
       <w:r>
         <w:rPr>
@@ -5009,7 +5426,13 @@
         <w:rPr>
           <w:rFonts w:hint="eastAsia"/>
         </w:rPr>
-        <w:t>PreScript</w:t>
+        <w:t>p</w:t>
+      </w:r>
+      <w:r>
+        <w:rPr>
+          <w:rFonts w:hint="eastAsia"/>
+        </w:rPr>
+        <w:t>reScript</w:t>
       </w:r>
       <w:r>
         <w:rPr>
@@ -5035,7 +5458,13 @@
         <w:rPr>
           <w:rFonts w:hint="eastAsia"/>
         </w:rPr>
-        <w:t>Demo</w:t>
+        <w:t>d</w:t>
+      </w:r>
+      <w:r>
+        <w:rPr>
+          <w:rFonts w:hint="eastAsia"/>
+        </w:rPr>
+        <w:t>emo</w:t>
       </w:r>
       <w:r>
         <w:rPr>
@@ -5073,7 +5502,13 @@
         <w:rPr>
           <w:rFonts w:hint="eastAsia"/>
         </w:rPr>
-        <w:t>PracticeTimes</w:t>
+        <w:t>p</w:t>
+      </w:r>
+      <w:r>
+        <w:rPr>
+          <w:rFonts w:hint="eastAsia"/>
+        </w:rPr>
+        <w:t>racticeTimes</w:t>
       </w:r>
       <w:r>
         <w:rPr>
@@ -5099,7 +5534,13 @@
         <w:rPr>
           <w:rFonts w:hint="eastAsia"/>
         </w:rPr>
-        <w:t>CubeExercise 1.0</w:t>
+        <w:t>CubeExercise 1.</w:t>
+      </w:r>
+      <w:r>
+        <w:rPr>
+          <w:rFonts w:hint="eastAsia"/>
+        </w:rPr>
+        <w:t>1</w:t>
       </w:r>
       <w:r>
         <w:rPr>
@@ -5111,7 +5552,13 @@
         <w:rPr>
           <w:rFonts w:hint="eastAsia"/>
         </w:rPr>
-        <w:t>Enabled</w:t>
+        <w:t>e</w:t>
+      </w:r>
+      <w:r>
+        <w:rPr>
+          <w:rFonts w:hint="eastAsia"/>
+        </w:rPr>
+        <w:t>nabled</w:t>
       </w:r>
       <w:r>
         <w:rPr>
@@ -5128,7 +5575,7 @@
           <w:numId w:val="1"/>
         </w:numPr>
       </w:pPr>
-      <w:bookmarkStart w:id="14" w:name="_Toc238651890"/>
+      <w:bookmarkStart w:id="14" w:name="_Toc240549538"/>
       <w:r>
         <w:rPr>
           <w:rFonts w:hint="eastAsia"/>
@@ -5157,7 +5604,7 @@
           <w:numId w:val="1"/>
         </w:numPr>
       </w:pPr>
-      <w:bookmarkStart w:id="15" w:name="_Toc238651891"/>
+      <w:bookmarkStart w:id="15" w:name="_Toc240549539"/>
       <w:r>
         <w:rPr>
           <w:rFonts w:hint="eastAsia"/>
@@ -5216,7 +5663,7 @@
           <w:numId w:val="1"/>
         </w:numPr>
       </w:pPr>
-      <w:bookmarkStart w:id="16" w:name="_Toc238651892"/>
+      <w:bookmarkStart w:id="16" w:name="_Toc240549540"/>
       <w:r>
         <w:rPr>
           <w:rFonts w:hint="eastAsia"/>
@@ -5275,7 +5722,7 @@
           <w:numId w:val="1"/>
         </w:numPr>
       </w:pPr>
-      <w:bookmarkStart w:id="17" w:name="_Toc238651893"/>
+      <w:bookmarkStart w:id="17" w:name="_Toc240549541"/>
       <w:r>
         <w:rPr>
           <w:rFonts w:hint="eastAsia"/>
@@ -5336,7 +5783,7 @@
           <w:numId w:val="1"/>
         </w:numPr>
       </w:pPr>
-      <w:bookmarkStart w:id="18" w:name="_Toc238651894"/>
+      <w:bookmarkStart w:id="18" w:name="_Toc240549542"/>
       <w:r>
         <w:rPr>
           <w:rFonts w:hint="eastAsia"/>
@@ -5402,6 +5849,515 @@
         </w:rPr>
         <w:t>如果电脑上的魔方跟手中的魔方不一样，肯定是用错了公式。这时基本上已经无法继续，可以先按“清除公式”和“复原”按钮，然后把手中的魔方也复原，然后再回到“随机练习”中点击“继续练习”按钮。</w:t>
       </w:r>
+    </w:p>
+    <w:p>
+      <w:pPr>
+        <w:rPr>
+          <w:rFonts w:hint="eastAsia"/>
+        </w:rPr>
+      </w:pPr>
+    </w:p>
+    <w:p>
+      <w:pPr>
+        <w:pStyle w:val="Heading4"/>
+        <w:numPr>
+          <w:ilvl w:val="1"/>
+          <w:numId w:val="1"/>
+        </w:numPr>
+        <w:rPr>
+          <w:rFonts w:hint="eastAsia"/>
+        </w:rPr>
+      </w:pPr>
+      <w:bookmarkStart w:id="19" w:name="_Toc240549543"/>
+      <w:r>
+        <w:rPr>
+          <w:rFonts w:hint="eastAsia"/>
+        </w:rPr>
+        <w:t>dfst258</w:t>
+      </w:r>
+      <w:r>
+        <w:rPr>
+          <w:rFonts w:hint="eastAsia"/>
+        </w:rPr>
+        <w:t>：</w:t>
+      </w:r>
+      <w:r>
+        <w:t>不知道能不能用来背</w:t>
+      </w:r>
+      <w:r>
+        <w:t>F2L</w:t>
+      </w:r>
+      <w:r>
+        <w:t>的非标？</w:t>
+      </w:r>
+      <w:bookmarkEnd w:id="19"/>
+    </w:p>
+    <w:p>
+      <w:pPr>
+        <w:rPr>
+          <w:rFonts w:hint="eastAsia"/>
+          <w:szCs w:val="21"/>
+        </w:rPr>
+      </w:pPr>
+      <w:r>
+        <w:rPr>
+          <w:rFonts w:hint="eastAsia"/>
+          <w:sz w:val="18"/>
+          <w:szCs w:val="18"/>
+        </w:rPr>
+        <w:t>答：</w:t>
+      </w:r>
+      <w:r>
+        <w:rPr>
+          <w:szCs w:val="21"/>
+        </w:rPr>
+        <w:t>可以，只是现在软件中没有加入这些公式而已。</w:t>
+      </w:r>
+      <w:r>
+        <w:rPr>
+          <w:szCs w:val="21"/>
+        </w:rPr>
+        <w:br/>
+        <w:t>CubeExercise</w:t>
+      </w:r>
+      <w:r>
+        <w:rPr>
+          <w:szCs w:val="21"/>
+        </w:rPr>
+        <w:t>基本的用法是</w:t>
+      </w:r>
+      <w:r>
+        <w:rPr>
+          <w:szCs w:val="21"/>
+        </w:rPr>
+        <w:t>——</w:t>
+      </w:r>
+      <w:r>
+        <w:rPr>
+          <w:szCs w:val="21"/>
+        </w:rPr>
+        <w:t>看着屏幕做公式。就是屏幕上出现一个公式的图片，然后你通过转动手中的魔方完成这个公式。做公式的时候是不关心魔方的状态的。只要：</w:t>
+      </w:r>
+      <w:r>
+        <w:rPr>
+          <w:szCs w:val="21"/>
+        </w:rPr>
+        <w:br/>
+        <w:t xml:space="preserve">1. </w:t>
+      </w:r>
+      <w:r>
+        <w:rPr>
+          <w:szCs w:val="21"/>
+        </w:rPr>
+        <w:t>以还原状态的魔方开始第一个公式</w:t>
+      </w:r>
+      <w:r>
+        <w:rPr>
+          <w:rFonts w:hint="eastAsia"/>
+          <w:szCs w:val="21"/>
+        </w:rPr>
+        <w:t>；</w:t>
+      </w:r>
+      <w:r>
+        <w:rPr>
+          <w:szCs w:val="21"/>
+        </w:rPr>
+        <w:br/>
+        <w:t xml:space="preserve">2. </w:t>
+      </w:r>
+      <w:r>
+        <w:rPr>
+          <w:szCs w:val="21"/>
+        </w:rPr>
+        <w:t>做每个公式之前手中魔方的朝向保证是上一个公式做完之后的朝向</w:t>
+      </w:r>
+      <w:r>
+        <w:rPr>
+          <w:rFonts w:hint="eastAsia"/>
+          <w:szCs w:val="21"/>
+        </w:rPr>
+        <w:t>；</w:t>
+      </w:r>
+      <w:r>
+        <w:rPr>
+          <w:szCs w:val="21"/>
+        </w:rPr>
+        <w:br/>
+        <w:t xml:space="preserve">3. </w:t>
+      </w:r>
+      <w:r>
+        <w:rPr>
+          <w:szCs w:val="21"/>
+        </w:rPr>
+        <w:t>公式做的正确</w:t>
+      </w:r>
+      <w:r>
+        <w:rPr>
+          <w:rFonts w:hint="eastAsia"/>
+          <w:szCs w:val="21"/>
+        </w:rPr>
+        <w:t>；</w:t>
+      </w:r>
+      <w:r>
+        <w:rPr>
+          <w:szCs w:val="21"/>
+        </w:rPr>
+        <w:br/>
+      </w:r>
+      <w:r>
+        <w:rPr>
+          <w:szCs w:val="21"/>
+        </w:rPr>
+        <w:t>那么你手中魔方的状态就一定跟</w:t>
+      </w:r>
+      <w:r>
+        <w:rPr>
+          <w:szCs w:val="21"/>
+        </w:rPr>
+        <w:t>“</w:t>
+      </w:r>
+      <w:r>
+        <w:rPr>
+          <w:szCs w:val="21"/>
+        </w:rPr>
+        <w:t>模拟魔方</w:t>
+      </w:r>
+      <w:r>
+        <w:rPr>
+          <w:szCs w:val="21"/>
+        </w:rPr>
+        <w:t>”</w:t>
+      </w:r>
+      <w:r>
+        <w:rPr>
+          <w:szCs w:val="21"/>
+        </w:rPr>
+        <w:t>中所记录的状态一致，也就可以通过</w:t>
+      </w:r>
+      <w:r>
+        <w:rPr>
+          <w:szCs w:val="21"/>
+        </w:rPr>
+        <w:t>“</w:t>
+      </w:r>
+      <w:r>
+        <w:rPr>
+          <w:szCs w:val="21"/>
+        </w:rPr>
+        <w:t>模拟魔方</w:t>
+      </w:r>
+      <w:r>
+        <w:rPr>
+          <w:szCs w:val="21"/>
+        </w:rPr>
+        <w:t>”</w:t>
+      </w:r>
+      <w:r>
+        <w:rPr>
+          <w:szCs w:val="21"/>
+        </w:rPr>
+        <w:t>来比较你手中的魔方，从而知道刚才的一系列公式有没有全部做对。</w:t>
+      </w:r>
+      <w:r>
+        <w:rPr>
+          <w:szCs w:val="21"/>
+        </w:rPr>
+        <w:br/>
+      </w:r>
+      <w:r>
+        <w:rPr>
+          <w:szCs w:val="21"/>
+        </w:rPr>
+        <w:t>关于如何增加软件中没有的公式，请参考压缩包中</w:t>
+      </w:r>
+      <w:r>
+        <w:rPr>
+          <w:szCs w:val="21"/>
+        </w:rPr>
+        <w:t>Readme.mht</w:t>
+      </w:r>
+      <w:r>
+        <w:rPr>
+          <w:szCs w:val="21"/>
+        </w:rPr>
+        <w:t>的</w:t>
+      </w:r>
+      <w:hyperlink w:anchor="_自定义公式" w:history="1">
+        <w:r>
+          <w:rPr>
+            <w:rStyle w:val="Hyperlink"/>
+            <w:szCs w:val="21"/>
+          </w:rPr>
+          <w:t>4.4.2</w:t>
+        </w:r>
+        <w:r>
+          <w:rPr>
+            <w:rStyle w:val="Hyperlink"/>
+            <w:szCs w:val="21"/>
+          </w:rPr>
+          <w:t>节</w:t>
+        </w:r>
+      </w:hyperlink>
+      <w:r>
+        <w:rPr>
+          <w:szCs w:val="21"/>
+        </w:rPr>
+        <w:t>。</w:t>
+      </w:r>
+    </w:p>
+    <w:p>
+      <w:pPr>
+        <w:rPr>
+          <w:rFonts w:hint="eastAsia"/>
+          <w:szCs w:val="21"/>
+        </w:rPr>
+      </w:pPr>
+    </w:p>
+    <w:p>
+      <w:pPr>
+        <w:pStyle w:val="Heading4"/>
+        <w:numPr>
+          <w:ilvl w:val="1"/>
+          <w:numId w:val="1"/>
+        </w:numPr>
+        <w:rPr>
+          <w:rFonts w:hint="eastAsia"/>
+        </w:rPr>
+      </w:pPr>
+      <w:bookmarkStart w:id="20" w:name="_Toc240549544"/>
+      <w:r>
+        <w:rPr>
+          <w:rFonts w:hint="eastAsia"/>
+        </w:rPr>
+        <w:t>大魔王：能不能像</w:t>
+      </w:r>
+      <w:r>
+        <w:t>http://www.mefferts.com.cn/tools/oplltest.asp?opll=pll</w:t>
+      </w:r>
+      <w:r>
+        <w:rPr>
+          <w:rFonts w:hint="eastAsia"/>
+        </w:rPr>
+        <w:t>这个网页一样测试</w:t>
+      </w:r>
+      <w:r>
+        <w:rPr>
+          <w:rFonts w:hint="eastAsia"/>
+        </w:rPr>
+        <w:t>OLL</w:t>
+      </w:r>
+      <w:r>
+        <w:rPr>
+          <w:rFonts w:hint="eastAsia"/>
+        </w:rPr>
+        <w:t>和</w:t>
+      </w:r>
+      <w:r>
+        <w:rPr>
+          <w:rFonts w:hint="eastAsia"/>
+        </w:rPr>
+        <w:t>PLL</w:t>
+      </w:r>
+      <w:r>
+        <w:rPr>
+          <w:rFonts w:hint="eastAsia"/>
+        </w:rPr>
+        <w:t>连做的速度？</w:t>
+      </w:r>
+      <w:bookmarkEnd w:id="20"/>
+    </w:p>
+    <w:p>
+      <w:pPr>
+        <w:rPr>
+          <w:rFonts w:hint="eastAsia"/>
+          <w:szCs w:val="21"/>
+        </w:rPr>
+      </w:pPr>
+      <w:r>
+        <w:rPr>
+          <w:rFonts w:hint="eastAsia"/>
+          <w:szCs w:val="21"/>
+        </w:rPr>
+        <w:t>答：</w:t>
+      </w:r>
+      <w:r>
+        <w:rPr>
+          <w:rFonts w:hint="eastAsia"/>
+          <w:szCs w:val="21"/>
+        </w:rPr>
+        <w:t>“随机练习”中可以支持这个网页的功能，而且：</w:t>
+      </w:r>
+      <w:r>
+        <w:rPr>
+          <w:rFonts w:hint="eastAsia"/>
+          <w:szCs w:val="21"/>
+        </w:rPr>
+        <w:br/>
+        <w:t>1. CubeExercise</w:t>
+      </w:r>
+      <w:r>
+        <w:rPr>
+          <w:rFonts w:hint="eastAsia"/>
+          <w:szCs w:val="21"/>
+        </w:rPr>
+        <w:t>可以比较</w:t>
+      </w:r>
+      <w:r>
+        <w:rPr>
+          <w:rFonts w:hint="eastAsia"/>
+          <w:szCs w:val="21"/>
+        </w:rPr>
+        <w:t>做完之后的魔方跟屏幕上的结果是否一致，从而知道有没有用错的公式；</w:t>
+      </w:r>
+      <w:r>
+        <w:rPr>
+          <w:rFonts w:hint="eastAsia"/>
+          <w:szCs w:val="21"/>
+        </w:rPr>
+        <w:br/>
+        <w:t>2. CubeExercise</w:t>
+      </w:r>
+      <w:r>
+        <w:rPr>
+          <w:rFonts w:hint="eastAsia"/>
+          <w:szCs w:val="21"/>
+        </w:rPr>
+        <w:t>可以选择其中的几个要测试</w:t>
+      </w:r>
+      <w:r>
+        <w:rPr>
+          <w:rFonts w:hint="eastAsia"/>
+          <w:szCs w:val="21"/>
+        </w:rPr>
+        <w:t>/</w:t>
+      </w:r>
+      <w:r>
+        <w:rPr>
+          <w:rFonts w:hint="eastAsia"/>
+          <w:szCs w:val="21"/>
+        </w:rPr>
+        <w:t>练习的公式，而不</w:t>
+      </w:r>
+      <w:r>
+        <w:rPr>
+          <w:rFonts w:hint="eastAsia"/>
+          <w:szCs w:val="21"/>
+        </w:rPr>
+        <w:t>必一次非要把全部的公式都做一遍，练习的时候可以更有针对性；</w:t>
+      </w:r>
+      <w:r>
+        <w:rPr>
+          <w:rFonts w:hint="eastAsia"/>
+          <w:szCs w:val="21"/>
+        </w:rPr>
+        <w:br/>
+        <w:t>3. CubeExercise</w:t>
+      </w:r>
+      <w:r>
+        <w:rPr>
+          <w:rFonts w:hint="eastAsia"/>
+          <w:szCs w:val="21"/>
+        </w:rPr>
+        <w:t>可以按顺序做，正序</w:t>
+      </w:r>
+      <w:r>
+        <w:rPr>
+          <w:rFonts w:hint="eastAsia"/>
+          <w:szCs w:val="21"/>
+        </w:rPr>
+        <w:t>/</w:t>
+      </w:r>
+      <w:r>
+        <w:rPr>
+          <w:rFonts w:hint="eastAsia"/>
+          <w:szCs w:val="21"/>
+        </w:rPr>
+        <w:t>逆序，也可以随机做，更加考验你的反应和熟练程度。</w:t>
+      </w:r>
+      <w:r>
+        <w:rPr>
+          <w:rFonts w:hint="eastAsia"/>
+          <w:szCs w:val="21"/>
+        </w:rPr>
+        <w:br/>
+      </w:r>
+      <w:r>
+        <w:rPr>
+          <w:rFonts w:hint="eastAsia"/>
+          <w:szCs w:val="21"/>
+        </w:rPr>
+        <w:t>可以首先在左边的</w:t>
+      </w:r>
+      <w:r>
+        <w:rPr>
+          <w:rFonts w:hint="eastAsia"/>
+          <w:szCs w:val="21"/>
+        </w:rPr>
+        <w:t>“公示列表”</w:t>
+      </w:r>
+      <w:r>
+        <w:rPr>
+          <w:rFonts w:hint="eastAsia"/>
+          <w:szCs w:val="21"/>
+        </w:rPr>
+        <w:t>选中要测试的全部公式</w:t>
+      </w:r>
+      <w:r>
+        <w:rPr>
+          <w:rFonts w:hint="eastAsia"/>
+          <w:szCs w:val="21"/>
+        </w:rPr>
+        <w:t>，这就是说在“随机练习”这些公式都可以出现。这时直接在“随机练习”中点击“开始练习”按钮，</w:t>
+      </w:r>
+      <w:r>
+        <w:rPr>
+          <w:rFonts w:hint="eastAsia"/>
+          <w:szCs w:val="21"/>
+        </w:rPr>
+        <w:t>所选中的公式</w:t>
+      </w:r>
+      <w:r>
+        <w:rPr>
+          <w:rFonts w:hint="eastAsia"/>
+          <w:szCs w:val="21"/>
+        </w:rPr>
+        <w:t>会随机出现</w:t>
+      </w:r>
+      <w:r>
+        <w:rPr>
+          <w:rFonts w:hint="eastAsia"/>
+          <w:szCs w:val="21"/>
+        </w:rPr>
+        <w:t>（或者按照在“练习模式”中指定的方式出现）</w:t>
+      </w:r>
+      <w:r>
+        <w:rPr>
+          <w:rFonts w:hint="eastAsia"/>
+          <w:szCs w:val="21"/>
+        </w:rPr>
+        <w:t>，做完一个按空格就会显示下一个。等到“剩余公式个数”为</w:t>
+      </w:r>
+      <w:r>
+        <w:rPr>
+          <w:rFonts w:hint="eastAsia"/>
+          <w:szCs w:val="21"/>
+        </w:rPr>
+        <w:t>0</w:t>
+      </w:r>
+      <w:r>
+        <w:rPr>
+          <w:rFonts w:hint="eastAsia"/>
+          <w:szCs w:val="21"/>
+        </w:rPr>
+        <w:t>，也就是全部公式都做完的时候，计时器自动停止，这就是你的成绩了。另外还可以在第一个下拉列表中选择练习模式，可以是正序或者逆序，或者选择允许公式重复随机出现。</w:t>
+      </w:r>
+    </w:p>
+    <w:p>
+      <w:pPr>
+        <w:rPr>
+          <w:rFonts w:hint="eastAsia"/>
+        </w:rPr>
+      </w:pPr>
     </w:p>
     <w:p/>
     <w:p>
@@ -5412,14 +6368,14 @@
           <w:numId w:val="1"/>
         </w:numPr>
       </w:pPr>
-      <w:bookmarkStart w:id="19" w:name="_Toc238651895"/>
+      <w:bookmarkStart w:id="21" w:name="_Toc240549545"/>
       <w:r>
         <w:rPr>
           <w:rFonts w:hint="eastAsia"/>
         </w:rPr>
         <w:t>联系方式</w:t>
       </w:r>
-      <w:bookmarkEnd w:id="19"/>
+      <w:bookmarkEnd w:id="21"/>
     </w:p>
     <w:p>
       <w:r>
@@ -5453,7 +6409,19 @@
         <w:rPr>
           <w:rFonts w:hint="eastAsia"/>
         </w:rPr>
-        <w:t>下载软件的新版本请访问：</w:t>
+        <w:t>下载软件的新版本请访问</w:t>
+      </w:r>
+      <w:r>
+        <w:rPr>
+          <w:rFonts w:hint="eastAsia"/>
+        </w:rPr>
+        <w:t>（请优先使用下面的“开源项目网站”）</w:t>
+      </w:r>
+      <w:r>
+        <w:rPr>
+          <w:rFonts w:hint="eastAsia"/>
+        </w:rPr>
+        <w:t>：</w:t>
       </w:r>
     </w:p>
     <w:p>
@@ -5467,8 +6435,66 @@
       </w:hyperlink>
     </w:p>
     <w:p/>
-    <w:p/>
-    <w:p/>
+    <w:p>
+      <w:pPr>
+        <w:rPr>
+          <w:rFonts w:hint="eastAsia"/>
+        </w:rPr>
+      </w:pPr>
+      <w:r>
+        <w:rPr>
+          <w:rFonts w:hint="eastAsia"/>
+        </w:rPr>
+        <w:t>开源项目网站：</w:t>
+      </w:r>
+    </w:p>
+    <w:p>
+      <w:pPr>
+        <w:rPr>
+          <w:rFonts w:hint="eastAsia"/>
+        </w:rPr>
+      </w:pPr>
+      <w:hyperlink r:id="rId15" w:history="1">
+        <w:r>
+          <w:rPr>
+            <w:rStyle w:val="Hyperlink"/>
+          </w:rPr>
+          <w:t>http://cubeexercise.codeplex.com</w:t>
+        </w:r>
+      </w:hyperlink>
+    </w:p>
+    <w:p>
+      <w:r>
+        <w:rPr>
+          <w:rFonts w:hint="eastAsia"/>
+        </w:rPr>
+        <w:t>在这里你可以下载最新版本（包括源代码）、了解开发进度、报告程序的错误、提交增加新功能的建议</w:t>
+      </w:r>
+      <w:r>
+        <w:rPr>
+          <w:rFonts w:hint="eastAsia"/>
+        </w:rPr>
+        <w:t>、了解已列入</w:t>
+      </w:r>
+      <w:r>
+        <w:rPr>
+          <w:rFonts w:hint="eastAsia"/>
+        </w:rPr>
+        <w:t>开发</w:t>
+      </w:r>
+      <w:r>
+        <w:rPr>
+          <w:rFonts w:hint="eastAsia"/>
+        </w:rPr>
+        <w:t>计划的功能列表</w:t>
+      </w:r>
+      <w:r>
+        <w:rPr>
+          <w:rFonts w:hint="eastAsia"/>
+        </w:rPr>
+        <w:t>等等。</w:t>
+      </w:r>
+    </w:p>
     <w:p>
       <w:pPr>
         <w:pStyle w:val="Heading2"/>
@@ -5477,7 +6503,7 @@
           <w:numId w:val="1"/>
         </w:numPr>
       </w:pPr>
-      <w:bookmarkStart w:id="20" w:name="_Toc238651896"/>
+      <w:bookmarkStart w:id="22" w:name="_Toc240549546"/>
       <w:r>
         <w:rPr>
           <w:rFonts w:hint="eastAsia"/>
@@ -5496,7 +6522,7 @@
         </w:rPr>
         <w:t>历史</w:t>
       </w:r>
-      <w:bookmarkEnd w:id="20"/>
+      <w:bookmarkEnd w:id="22"/>
     </w:p>
     <w:p>
       <w:pPr>
@@ -5508,11 +6534,125 @@
         <w:rPr>
           <w:rFonts w:hint="eastAsia"/>
         </w:rPr>
+        <w:t>2009-09-12 1.1.212.0</w:t>
+      </w:r>
+    </w:p>
+    <w:p>
+      <w:pPr>
+        <w:ind w:firstLine="420"/>
+        <w:rPr>
+          <w:rFonts w:hint="eastAsia"/>
+        </w:rPr>
+      </w:pPr>
+      <w:r>
+        <w:rPr>
+          <w:rFonts w:hint="eastAsia"/>
+        </w:rPr>
+        <w:t>新增：限时模式。可以给每个公式设置一个限定的时间，时间到了会自动切换到下一个公式。（感谢熊熊和大板的建议）</w:t>
+      </w:r>
+      <w:r>
+        <w:rPr>
+          <w:rFonts w:hint="eastAsia"/>
+        </w:rPr>
+        <w:t>（</w:t>
+      </w:r>
+      <w:hyperlink r:id="rId16" w:history="1">
+        <w:r>
+          <w:rPr>
+            <w:rStyle w:val="Hyperlink"/>
+          </w:rPr>
+          <w:t>http://cubeexercise.codeplex.com/WorkItem/View.aspx?WorkItemId=2290</w:t>
+        </w:r>
+      </w:hyperlink>
+      <w:r>
+        <w:rPr>
+          <w:rFonts w:hint="eastAsia"/>
+        </w:rPr>
+        <w:t>）</w:t>
+      </w:r>
+    </w:p>
+    <w:p>
+      <w:pPr>
+        <w:ind w:firstLine="420"/>
+        <w:rPr>
+          <w:rFonts w:hint="eastAsia"/>
+        </w:rPr>
+      </w:pPr>
+      <w:r>
+        <w:rPr>
+          <w:rFonts w:hint="eastAsia"/>
+        </w:rPr>
+        <w:t>优化：</w:t>
+      </w:r>
+      <w:r>
+        <w:rPr>
+          <w:rFonts w:hint="eastAsia"/>
+        </w:rPr>
+        <w:t>对公式管理的内部实现进行了改进，使用</w:t>
+      </w:r>
+      <w:r>
+        <w:rPr>
+          <w:rFonts w:hint="eastAsia"/>
+        </w:rPr>
+        <w:t>XSD</w:t>
+      </w:r>
+      <w:r>
+        <w:rPr>
+          <w:rFonts w:hint="eastAsia"/>
+        </w:rPr>
+        <w:t>和</w:t>
+      </w:r>
+      <w:r>
+        <w:rPr>
+          <w:rFonts w:hint="eastAsia"/>
+        </w:rPr>
+        <w:t>XmlSerializer</w:t>
+      </w:r>
+      <w:r>
+        <w:rPr>
+          <w:rFonts w:hint="eastAsia"/>
+        </w:rPr>
+        <w:t>简化了序列化、反序列化的代码。</w:t>
+      </w:r>
+    </w:p>
+    <w:p>
+      <w:pPr>
+        <w:ind w:firstLine="420"/>
+        <w:rPr>
+          <w:rFonts w:hint="eastAsia"/>
+        </w:rPr>
+      </w:pPr>
+      <w:r>
+        <w:rPr>
+          <w:rFonts w:hint="eastAsia"/>
+        </w:rPr>
+        <w:t>优化：对“随机练习”的界面进行</w:t>
+      </w:r>
+      <w:r>
+        <w:rPr>
+          <w:rFonts w:hint="eastAsia"/>
+        </w:rPr>
+        <w:t>了调整，将选项和按钮放在了最下面。</w:t>
+      </w:r>
+    </w:p>
+    <w:p>
+      <w:pPr>
+        <w:rPr>
+          <w:rFonts w:hint="eastAsia"/>
+        </w:rPr>
+      </w:pPr>
+    </w:p>
+    <w:p>
+      <w:r>
+        <w:rPr>
+          <w:rFonts w:hint="eastAsia"/>
+        </w:rPr>
         <w:t>2009-09-06 1.1.206.0</w:t>
       </w:r>
     </w:p>
     <w:p>
       <w:pPr>
+        <w:ind w:firstLine="420"/>
         <w:rPr>
           <w:rFonts w:hint="eastAsia"/>
         </w:rPr>
@@ -5521,58 +6661,193 @@
         <w:rPr>
           <w:rFonts w:hint="eastAsia"/>
         </w:rPr>
+        <w:t>新增：公式分组功能，可以一次选择或取消选择一组公式。</w:t>
+      </w:r>
+      <w:r>
+        <w:rPr>
+          <w:rFonts w:hint="eastAsia"/>
+        </w:rPr>
+        <w:t>（感谢大板的建议）</w:t>
+      </w:r>
+      <w:r>
+        <w:rPr>
+          <w:rFonts w:hint="eastAsia"/>
+        </w:rPr>
+        <w:t>（</w:t>
+      </w:r>
+      <w:hyperlink r:id="rId17" w:history="1">
+        <w:r>
+          <w:rPr>
+            <w:rStyle w:val="Hyperlink"/>
+          </w:rPr>
+          <w:t>http://cubeexercise.codeplex.com/WorkItem/View.aspx?WorkItemId=2293</w:t>
+        </w:r>
+      </w:hyperlink>
+      <w:r>
+        <w:rPr>
+          <w:rFonts w:hint="eastAsia"/>
+        </w:rPr>
+        <w:t>）</w:t>
+      </w:r>
+    </w:p>
+    <w:p>
+      <w:pPr>
+        <w:ind w:firstLine="420"/>
+      </w:pPr>
+      <w:r>
+        <w:rPr>
+          <w:rFonts w:hint="eastAsia"/>
+        </w:rPr>
+        <w:t>新增：</w:t>
+      </w:r>
+      <w:r>
+        <w:rPr>
+          <w:rFonts w:hint="eastAsia"/>
+        </w:rPr>
+        <w:t>gan</w:t>
+      </w:r>
+      <w:r>
+        <w:rPr>
+          <w:rFonts w:hint="eastAsia"/>
+        </w:rPr>
+        <w:t>的标准</w:t>
+      </w:r>
+      <w:r>
+        <w:rPr>
+          <w:rFonts w:hint="eastAsia"/>
+        </w:rPr>
+        <w:t>F2L</w:t>
+      </w:r>
+      <w:r>
+        <w:rPr>
+          <w:rFonts w:hint="eastAsia"/>
+        </w:rPr>
+        <w:t>共</w:t>
+      </w:r>
+      <w:r>
+        <w:rPr>
+          <w:rFonts w:hint="eastAsia"/>
+        </w:rPr>
+        <w:t>41</w:t>
+      </w:r>
+      <w:r>
+        <w:rPr>
+          <w:rFonts w:hint="eastAsia"/>
+        </w:rPr>
+        <w:t>条。</w:t>
+      </w:r>
+      <w:r>
+        <w:rPr>
+          <w:rFonts w:hint="eastAsia"/>
+        </w:rPr>
+        <w:t>（感谢</w:t>
+      </w:r>
+      <w:r>
+        <w:rPr>
+          <w:iCs/>
+        </w:rPr>
+        <w:t>xhzwd</w:t>
+      </w:r>
+      <w:r>
+        <w:rPr>
+          <w:rFonts w:hint="eastAsia"/>
+        </w:rPr>
+        <w:t>的建议）</w:t>
+      </w:r>
+    </w:p>
+    <w:p>
+      <w:pPr>
+        <w:rPr>
+          <w:rFonts w:hint="eastAsia"/>
+        </w:rPr>
+      </w:pPr>
+    </w:p>
+    <w:p>
+      <w:pPr>
+        <w:rPr>
+          <w:rFonts w:hint="eastAsia"/>
+        </w:rPr>
+      </w:pPr>
+      <w:r>
+        <w:rPr>
+          <w:rFonts w:hint="eastAsia"/>
+        </w:rPr>
+        <w:t>2009-08-23</w:t>
+      </w:r>
+      <w:r>
+        <w:rPr>
+          <w:rFonts w:hint="eastAsia"/>
+        </w:rPr>
+        <w:t xml:space="preserve"> 1.0.122.0</w:t>
+      </w:r>
+    </w:p>
+    <w:p>
+      <w:pPr>
+        <w:rPr>
+          <w:rFonts w:hint="eastAsia"/>
+        </w:rPr>
+      </w:pPr>
+      <w:r>
+        <w:rPr>
+          <w:rFonts w:hint="eastAsia"/>
+        </w:rPr>
         <w:t xml:space="preserve">    </w:t>
       </w:r>
       <w:r>
         <w:rPr>
           <w:rFonts w:hint="eastAsia"/>
         </w:rPr>
-        <w:t>新增：公式分组功能，可以一次选择或取消选择一组公式。同时增加</w:t>
-      </w:r>
-      <w:r>
-        <w:rPr>
-          <w:rFonts w:hint="eastAsia"/>
-        </w:rPr>
-        <w:t>gan</w:t>
-      </w:r>
-      <w:r>
-        <w:rPr>
-          <w:rFonts w:hint="eastAsia"/>
-        </w:rPr>
-        <w:t>的</w:t>
-      </w:r>
-      <w:r>
-        <w:rPr>
-          <w:rFonts w:hint="eastAsia"/>
-        </w:rPr>
-        <w:t>F2L</w:t>
-      </w:r>
-      <w:r>
-        <w:rPr>
-          <w:rFonts w:hint="eastAsia"/>
-        </w:rPr>
-        <w:t>共</w:t>
-      </w:r>
-      <w:r>
-        <w:rPr>
-          <w:rFonts w:hint="eastAsia"/>
-        </w:rPr>
-        <w:t>41</w:t>
-      </w:r>
-      <w:r>
-        <w:rPr>
-          <w:rFonts w:hint="eastAsia"/>
-        </w:rPr>
-        <w:t>条。</w:t>
-      </w:r>
-    </w:p>
-    <w:p>
-      <w:pPr>
-        <w:rPr>
-          <w:rFonts w:hint="eastAsia"/>
-        </w:rPr>
-      </w:pPr>
-    </w:p>
+        <w:t>新增：</w:t>
+      </w:r>
+      <w:r>
+        <w:rPr>
+          <w:rFonts w:hint="eastAsia"/>
+        </w:rPr>
+        <w:t>CubeExercise</w:t>
+      </w:r>
+      <w:r>
+        <w:rPr>
+          <w:rFonts w:hint="eastAsia"/>
+        </w:rPr>
+        <w:t>源代码</w:t>
+      </w:r>
+      <w:r>
+        <w:rPr>
+          <w:rFonts w:hint="eastAsia"/>
+        </w:rPr>
+        <w:t>在</w:t>
+      </w:r>
+      <w:r>
+        <w:t>GPLv2</w:t>
+      </w:r>
+      <w:r>
+        <w:rPr>
+          <w:rFonts w:hint="eastAsia"/>
+        </w:rPr>
+        <w:t>协议下</w:t>
+      </w:r>
+      <w:r>
+        <w:rPr>
+          <w:rFonts w:hint="eastAsia"/>
+        </w:rPr>
+        <w:t>公开</w:t>
+      </w:r>
+      <w:hyperlink r:id="rId18" w:history="1">
+        <w:r>
+          <w:rPr>
+            <w:rStyle w:val="Hyperlink"/>
+          </w:rPr>
+          <w:t>http://cubeexercise.codeplex.com</w:t>
+        </w:r>
+      </w:hyperlink>
+      <w:r>
+        <w:rPr>
+          <w:rFonts w:hint="eastAsia"/>
+        </w:rPr>
+        <w:t>。</w:t>
+      </w:r>
+    </w:p>
+    <w:p/>
     <w:p>
       <w:r>
         <w:rPr>
@@ -5602,7 +6877,13 @@
         <w:rPr>
           <w:rFonts w:hint="eastAsia"/>
         </w:rPr>
-        <w:t>.0 RTM</w:t>
+        <w:t>.0 RT</w:t>
+      </w:r>
+      <w:r>
+        <w:rPr>
+          <w:rFonts w:hint="eastAsia"/>
+        </w:rPr>
+        <w:t>W</w:t>
       </w:r>
     </w:p>
     <w:p>
@@ -6529,7 +7810,6 @@
   <w:style w:type="character" w:default="1" w:styleId="DefaultParagraphFont">
     <w:name w:val="Default Paragraph Font"/>
     <w:uiPriority w:val="1"/>
-    <w:semiHidden/>
     <w:unhideWhenUsed/>
   </w:style>
   <w:style w:type="table" w:default="1" w:styleId="TableNormal">
@@ -6877,6 +8157,27 @@
       <w:ind w:leftChars="600" w:left="1260"/>
     </w:pPr>
   </w:style>
+  <w:style w:type="paragraph" w:styleId="Date">
+    <w:name w:val="Date"/>
+    <w:basedOn w:val="Normal"/>
+    <w:next w:val="Normal"/>
+    <w:link w:val="DateChar"/>
+    <w:uiPriority w:val="99"/>
+    <w:semiHidden/>
+    <w:unhideWhenUsed/>
+    <w:rsid w:val="002622C6"/>
+    <w:pPr>
+      <w:ind w:leftChars="2500" w:left="100"/>
+    </w:pPr>
+  </w:style>
+  <w:style w:type="character" w:customStyle="1" w:styleId="DateChar">
+    <w:name w:val="Date Char"/>
+    <w:basedOn w:val="DefaultParagraphFont"/>
+    <w:link w:val="Date"/>
+    <w:uiPriority w:val="99"/>
+    <w:semiHidden/>
+    <w:rsid w:val="002622C6"/>
+  </w:style>
 </w:styles>
 </file>
 
@@ -7168,7 +8469,7 @@
 </file>
 
 <file path=customXml/itemProps1.xml><?xml version="1.0" encoding="utf-8"?>
-<ds:datastoreItem xmlns:ds="http://schemas.openxmlformats.org/officeDocument/2006/customXml" ds:itemID="{8EBA9192-8AE6-4D16-8056-BC8CCB7F9C98}">
+<ds:datastoreItem xmlns:ds="http://schemas.openxmlformats.org/officeDocument/2006/customXml" ds:itemID="{C03CE50D-EDA1-4730-93AD-1A191B333B45}">
   <ds:schemaRefs>
     <ds:schemaRef ds:uri="http://schemas.openxmlformats.org/officeDocument/2006/bibliography"/>
   </ds:schemaRefs>

</xml_diff>

<commit_message>
Upgrade project files to VS2010. (The old ones are preserved. So the project is still compatible with both VS2008 and VS2010.) Fix some errors in version string.
git-svn-id: https://cubeexercise.svn.codeplex.com/svn@29675 ffd33b8c-2492-42e0-bdc5-587b920b7d6d
</commit_message>
<xml_diff>
--- a/source/main/CubeExercise/Readme.docx
+++ b/source/main/CubeExercise/Readme.docx
@@ -1879,9 +1879,6 @@
     <w:p>
       <w:pPr>
         <w:ind w:firstLine="420"/>
-        <w:rPr>
-          <w:rFonts w:hint="eastAsia"/>
-        </w:rPr>
       </w:pPr>
       <w:r>
         <w:rPr>
@@ -1899,9 +1896,6 @@
     <w:p>
       <w:pPr>
         <w:ind w:firstLine="420"/>
-        <w:rPr>
-          <w:rFonts w:hint="eastAsia"/>
-        </w:rPr>
       </w:pPr>
       <w:r>
         <w:rPr>
@@ -1943,9 +1937,6 @@
     <w:p>
       <w:pPr>
         <w:ind w:firstLine="420"/>
-        <w:rPr>
-          <w:rFonts w:hint="eastAsia"/>
-        </w:rPr>
       </w:pPr>
       <w:r>
         <w:rPr>
@@ -5827,7 +5818,13 @@
         <w:rPr>
           <w:rFonts w:hint="eastAsia"/>
         </w:rPr>
-        <w:t>键进行下一个。当然也可以按空格，不过既然你对这个公式还不是很熟练，还是用</w:t>
+        <w:t>键进行下一个。当然也可以按空格，不过既然你对这个公式还不是很熟练，还是</w:t>
+      </w:r>
+      <w:r>
+        <w:rPr>
+          <w:rFonts w:hint="eastAsia"/>
+        </w:rPr>
+        <w:t>按</w:t>
       </w:r>
       <w:r>
         <w:rPr>
@@ -5839,7 +5836,25 @@
         <w:rPr>
           <w:rFonts w:hint="eastAsia"/>
         </w:rPr>
-        <w:t>来让这个公式再出现一次巩固以下比较好。</w:t>
+        <w:t>键</w:t>
+      </w:r>
+      <w:r>
+        <w:rPr>
+          <w:rFonts w:hint="eastAsia"/>
+        </w:rPr>
+        <w:t>来让这个公式再出现一次巩固</w:t>
+      </w:r>
+      <w:r>
+        <w:rPr>
+          <w:rFonts w:hint="eastAsia"/>
+        </w:rPr>
+        <w:t>一</w:t>
+      </w:r>
+      <w:r>
+        <w:rPr>
+          <w:rFonts w:hint="eastAsia"/>
+        </w:rPr>
+        <w:t>下比较好。</w:t>
       </w:r>
     </w:p>
     <w:p>
@@ -5850,13 +5865,7 @@
         <w:t>如果电脑上的魔方跟手中的魔方不一样，肯定是用错了公式。这时基本上已经无法继续，可以先按“清除公式”和“复原”按钮，然后把手中的魔方也复原，然后再回到“随机练习”中点击“继续练习”按钮。</w:t>
       </w:r>
     </w:p>
-    <w:p>
-      <w:pPr>
-        <w:rPr>
-          <w:rFonts w:hint="eastAsia"/>
-        </w:rPr>
-      </w:pPr>
-    </w:p>
+    <w:p/>
     <w:p>
       <w:pPr>
         <w:pStyle w:val="Heading4"/>
@@ -5864,9 +5873,6 @@
           <w:ilvl w:val="1"/>
           <w:numId w:val="1"/>
         </w:numPr>
-        <w:rPr>
-          <w:rFonts w:hint="eastAsia"/>
-        </w:rPr>
       </w:pPr>
       <w:bookmarkStart w:id="19" w:name="_Toc240549543"/>
       <w:r>
@@ -5895,7 +5901,6 @@
     <w:p>
       <w:pPr>
         <w:rPr>
-          <w:rFonts w:hint="eastAsia"/>
           <w:szCs w:val="21"/>
         </w:rPr>
       </w:pPr>
@@ -6108,7 +6113,6 @@
     <w:p>
       <w:pPr>
         <w:rPr>
-          <w:rFonts w:hint="eastAsia"/>
           <w:szCs w:val="21"/>
         </w:rPr>
       </w:pPr>
@@ -6120,9 +6124,6 @@
           <w:ilvl w:val="1"/>
           <w:numId w:val="1"/>
         </w:numPr>
-        <w:rPr>
-          <w:rFonts w:hint="eastAsia"/>
-        </w:rPr>
       </w:pPr>
       <w:bookmarkStart w:id="20" w:name="_Toc240549544"/>
       <w:r>
@@ -6169,7 +6170,6 @@
     <w:p>
       <w:pPr>
         <w:rPr>
-          <w:rFonts w:hint="eastAsia"/>
           <w:szCs w:val="21"/>
         </w:rPr>
       </w:pPr>
@@ -6352,13 +6352,7 @@
         <w:t>，也就是全部公式都做完的时候，计时器自动停止，这就是你的成绩了。另外还可以在第一个下拉列表中选择练习模式，可以是正序或者逆序，或者选择允许公式重复随机出现。</w:t>
       </w:r>
     </w:p>
-    <w:p>
-      <w:pPr>
-        <w:rPr>
-          <w:rFonts w:hint="eastAsia"/>
-        </w:rPr>
-      </w:pPr>
-    </w:p>
+    <w:p/>
     <w:p/>
     <w:p>
       <w:pPr>
@@ -6436,11 +6430,6 @@
     </w:p>
     <w:p/>
     <w:p>
-      <w:pPr>
-        <w:rPr>
-          <w:rFonts w:hint="eastAsia"/>
-        </w:rPr>
-      </w:pPr>
       <w:r>
         <w:rPr>
           <w:rFonts w:hint="eastAsia"/>
@@ -6449,11 +6438,6 @@
       </w:r>
     </w:p>
     <w:p>
-      <w:pPr>
-        <w:rPr>
-          <w:rFonts w:hint="eastAsia"/>
-        </w:rPr>
-      </w:pPr>
       <w:hyperlink r:id="rId15" w:history="1">
         <w:r>
           <w:rPr>
@@ -6525,11 +6509,6 @@
       <w:bookmarkEnd w:id="22"/>
     </w:p>
     <w:p>
-      <w:pPr>
-        <w:rPr>
-          <w:rFonts w:hint="eastAsia"/>
-        </w:rPr>
-      </w:pPr>
       <w:r>
         <w:rPr>
           <w:rFonts w:hint="eastAsia"/>
@@ -6540,9 +6519,6 @@
     <w:p>
       <w:pPr>
         <w:ind w:firstLine="420"/>
-        <w:rPr>
-          <w:rFonts w:hint="eastAsia"/>
-        </w:rPr>
       </w:pPr>
       <w:r>
         <w:rPr>
@@ -6574,9 +6550,6 @@
     <w:p>
       <w:pPr>
         <w:ind w:firstLine="420"/>
-        <w:rPr>
-          <w:rFonts w:hint="eastAsia"/>
-        </w:rPr>
       </w:pPr>
       <w:r>
         <w:rPr>
@@ -6618,9 +6591,6 @@
     <w:p>
       <w:pPr>
         <w:ind w:firstLine="420"/>
-        <w:rPr>
-          <w:rFonts w:hint="eastAsia"/>
-        </w:rPr>
       </w:pPr>
       <w:r>
         <w:rPr>
@@ -6635,13 +6605,7 @@
         <w:t>了调整，将选项和按钮放在了最下面。</w:t>
       </w:r>
     </w:p>
-    <w:p>
-      <w:pPr>
-        <w:rPr>
-          <w:rFonts w:hint="eastAsia"/>
-        </w:rPr>
-      </w:pPr>
-    </w:p>
+    <w:p/>
     <w:p>
       <w:r>
         <w:rPr>
@@ -6653,9 +6617,6 @@
     <w:p>
       <w:pPr>
         <w:ind w:firstLine="420"/>
-        <w:rPr>
-          <w:rFonts w:hint="eastAsia"/>
-        </w:rPr>
       </w:pPr>
       <w:r>
         <w:rPr>
@@ -6755,19 +6716,8 @@
         <w:t>的建议）</w:t>
       </w:r>
     </w:p>
-    <w:p>
-      <w:pPr>
-        <w:rPr>
-          <w:rFonts w:hint="eastAsia"/>
-        </w:rPr>
-      </w:pPr>
-    </w:p>
-    <w:p>
-      <w:pPr>
-        <w:rPr>
-          <w:rFonts w:hint="eastAsia"/>
-        </w:rPr>
-      </w:pPr>
+    <w:p/>
+    <w:p>
       <w:r>
         <w:rPr>
           <w:rFonts w:hint="eastAsia"/>
@@ -6782,11 +6732,6 @@
       </w:r>
     </w:p>
     <w:p>
-      <w:pPr>
-        <w:rPr>
-          <w:rFonts w:hint="eastAsia"/>
-        </w:rPr>
-      </w:pPr>
       <w:r>
         <w:rPr>
           <w:rFonts w:hint="eastAsia"/>
@@ -7063,7 +7008,13 @@
         <w:rPr>
           <w:rFonts w:hint="eastAsia"/>
         </w:rPr>
-        <w:t>“记录公式”被选中的时候同时记录共识的名称，方便重做的时候识别。例如：</w:t>
+        <w:t>“记录公式”被选中的时候同时记录公式</w:t>
+      </w:r>
+      <w:r>
+        <w:rPr>
+          <w:rFonts w:hint="eastAsia"/>
+        </w:rPr>
+        <w:t>的名称，方便重做的时候识别。例如：</w:t>
       </w:r>
       <w:r>
         <w:rPr>
@@ -7810,6 +7761,7 @@
   <w:style w:type="character" w:default="1" w:styleId="DefaultParagraphFont">
     <w:name w:val="Default Paragraph Font"/>
     <w:uiPriority w:val="1"/>
+    <w:semiHidden/>
     <w:unhideWhenUsed/>
   </w:style>
   <w:style w:type="table" w:default="1" w:styleId="TableNormal">
@@ -8469,7 +8421,7 @@
 </file>
 
 <file path=customXml/itemProps1.xml><?xml version="1.0" encoding="utf-8"?>
-<ds:datastoreItem xmlns:ds="http://schemas.openxmlformats.org/officeDocument/2006/customXml" ds:itemID="{C03CE50D-EDA1-4730-93AD-1A191B333B45}">
+<ds:datastoreItem xmlns:ds="http://schemas.openxmlformats.org/officeDocument/2006/customXml" ds:itemID="{2CDC3ED1-F091-463A-A2A1-0C796B6208AB}">
   <ds:schemaRefs>
     <ds:schemaRef ds:uri="http://schemas.openxmlformats.org/officeDocument/2006/bibliography"/>
   </ds:schemaRefs>

</xml_diff>